<commit_message>
remove the duplicate rows and add comments on final model performance.
</commit_message>
<xml_diff>
--- a/P8451_HW6_ML.docx
+++ b/P8451_HW6_ML.docx
@@ -165,7 +165,7 @@
         <w:rPr>
           <w:rStyle w:val="CommentTok"/>
         </w:rPr>
-        <w:t xml:space="preserve"># feature selection</w:t>
+        <w:t xml:space="preserve"># feature selection and remove duplicate rows</w:t>
       </w:r>
       <w:r>
         <w:br/>
@@ -238,6 +238,30 @@
           <w:rStyle w:val="FunctionTok"/>
         </w:rPr>
         <w:t xml:space="preserve">clean_names</w:t>
+      </w:r>
+      <w:r>
+        <w:rPr>
+          <w:rStyle w:val="NormalTok"/>
+        </w:rPr>
+        <w:t xml:space="preserve">() </w:t>
+      </w:r>
+      <w:r>
+        <w:rPr>
+          <w:rStyle w:val="SpecialCharTok"/>
+        </w:rPr>
+        <w:t xml:space="preserve">|&gt;</w:t>
+      </w:r>
+      <w:r>
+        <w:rPr>
+          <w:rStyle w:val="NormalTok"/>
+        </w:rPr>
+        <w:t xml:space="preserve"> </w:t>
+      </w:r>
+      <w:r>
+        <w:rPr>
+          <w:rStyle w:val="FunctionTok"/>
+        </w:rPr>
+        <w:t xml:space="preserve">distinct</w:t>
       </w:r>
       <w:r>
         <w:rPr>
@@ -364,7 +388,7 @@
               <w:jc w:val="left"/>
             </w:pPr>
             <w:r>
-              <w:t xml:space="preserve">10000</w:t>
+              <w:t xml:space="preserve">6627</w:t>
             </w:r>
           </w:p>
         </w:tc>
@@ -560,12 +584,12 @@
         <w:jc w:val="start"/>
       </w:tblPr>
       <w:tblGrid>
-        <w:gridCol w:w="1143"/>
-        <w:gridCol w:w="816"/>
-        <w:gridCol w:w="1143"/>
-        <w:gridCol w:w="653"/>
-        <w:gridCol w:w="734"/>
-        <w:gridCol w:w="3429"/>
+        <w:gridCol w:w="1155"/>
+        <w:gridCol w:w="825"/>
+        <w:gridCol w:w="1155"/>
+        <w:gridCol w:w="660"/>
+        <w:gridCol w:w="742"/>
+        <w:gridCol w:w="3382"/>
       </w:tblGrid>
       <w:tr>
         <w:trPr>
@@ -713,7 +737,7 @@
               <w:jc w:val="left"/>
             </w:pPr>
             <w:r>
-              <w:t xml:space="preserve">Whi: 6372, Bla: 1197, Mex: 1015, Oth: 806</w:t>
+              <w:t xml:space="preserve">Whi: 3678, Bla: 1013, Mex: 837, Oth: 610</w:t>
             </w:r>
           </w:p>
         </w:tc>
@@ -739,7 +763,7 @@
               <w:jc w:val="right"/>
             </w:pPr>
             <w:r>
-              <w:t xml:space="preserve">2779</w:t>
+              <w:t xml:space="preserve">1982</w:t>
             </w:r>
           </w:p>
         </w:tc>
@@ -751,7 +775,7 @@
               <w:jc w:val="right"/>
             </w:pPr>
             <w:r>
-              <w:t xml:space="preserve">0.72</w:t>
+              <w:t xml:space="preserve">0.70</w:t>
             </w:r>
           </w:p>
         </w:tc>
@@ -787,7 +811,7 @@
               <w:jc w:val="left"/>
             </w:pPr>
             <w:r>
-              <w:t xml:space="preserve">Som: 2267, Col: 2098, Hig: 1517, 9 -: 888</w:t>
+              <w:t xml:space="preserve">Som: 1423, Col: 1246, Hig: 993, 9 -: 624</w:t>
             </w:r>
           </w:p>
         </w:tc>
@@ -813,7 +837,7 @@
               <w:jc w:val="right"/>
             </w:pPr>
             <w:r>
-              <w:t xml:space="preserve">811</w:t>
+              <w:t xml:space="preserve">574</w:t>
             </w:r>
           </w:p>
         </w:tc>
@@ -825,7 +849,7 @@
               <w:jc w:val="right"/>
             </w:pPr>
             <w:r>
-              <w:t xml:space="preserve">0.92</w:t>
+              <w:t xml:space="preserve">0.91</w:t>
             </w:r>
           </w:p>
         </w:tc>
@@ -861,7 +885,7 @@
               <w:jc w:val="left"/>
             </w:pPr>
             <w:r>
-              <w:t xml:space="preserve">mor: 2220, 750: 1084, 250: 958, 350: 863</w:t>
+              <w:t xml:space="preserve">mor: 1275, 250: 674, 750: 666, 350: 601</w:t>
             </w:r>
           </w:p>
         </w:tc>
@@ -887,7 +911,7 @@
               <w:jc w:val="right"/>
             </w:pPr>
             <w:r>
-              <w:t xml:space="preserve">142</w:t>
+              <w:t xml:space="preserve">50</w:t>
             </w:r>
           </w:p>
         </w:tc>
@@ -935,7 +959,7 @@
               <w:jc w:val="left"/>
             </w:pPr>
             <w:r>
-              <w:t xml:space="preserve">No: 9098, Yes: 760</w:t>
+              <w:t xml:space="preserve">No: 6025, Yes: 552</w:t>
             </w:r>
           </w:p>
         </w:tc>
@@ -961,7 +985,7 @@
               <w:jc w:val="right"/>
             </w:pPr>
             <w:r>
-              <w:t xml:space="preserve">1674</w:t>
+              <w:t xml:space="preserve">1182</w:t>
             </w:r>
           </w:p>
         </w:tc>
@@ -973,7 +997,7 @@
               <w:jc w:val="right"/>
             </w:pPr>
             <w:r>
-              <w:t xml:space="preserve">0.83</w:t>
+              <w:t xml:space="preserve">0.82</w:t>
             </w:r>
           </w:p>
         </w:tc>
@@ -1009,7 +1033,7 @@
               <w:jc w:val="left"/>
             </w:pPr>
             <w:r>
-              <w:t xml:space="preserve">Yes: 4649, No: 3677</w:t>
+              <w:t xml:space="preserve">Yes: 2972, No: 2473</w:t>
             </w:r>
           </w:p>
         </w:tc>
@@ -1035,7 +1059,7 @@
               <w:jc w:val="right"/>
             </w:pPr>
             <w:r>
-              <w:t xml:space="preserve">2765</w:t>
+              <w:t xml:space="preserve">1973</w:t>
             </w:r>
           </w:p>
         </w:tc>
@@ -1047,7 +1071,7 @@
               <w:jc w:val="right"/>
             </w:pPr>
             <w:r>
-              <w:t xml:space="preserve">0.72</w:t>
+              <w:t xml:space="preserve">0.70</w:t>
             </w:r>
           </w:p>
         </w:tc>
@@ -1083,7 +1107,7 @@
               <w:jc w:val="left"/>
             </w:pPr>
             <w:r>
-              <w:t xml:space="preserve">No: 4024, Yes: 3211</w:t>
+              <w:t xml:space="preserve">No: 2598, Yes: 2056</w:t>
             </w:r>
           </w:p>
         </w:tc>
@@ -1109,17 +1133,17 @@
         <w:jc w:val="start"/>
       </w:tblPr>
       <w:tblGrid>
-        <w:gridCol w:w="1274"/>
-        <w:gridCol w:w="910"/>
-        <w:gridCol w:w="1274"/>
-        <w:gridCol w:w="546"/>
-        <w:gridCol w:w="546"/>
-        <w:gridCol w:w="546"/>
-        <w:gridCol w:w="546"/>
-        <w:gridCol w:w="546"/>
-        <w:gridCol w:w="546"/>
-        <w:gridCol w:w="637"/>
-        <w:gridCol w:w="546"/>
+        <w:gridCol w:w="1289"/>
+        <w:gridCol w:w="920"/>
+        <w:gridCol w:w="1289"/>
+        <w:gridCol w:w="552"/>
+        <w:gridCol w:w="552"/>
+        <w:gridCol w:w="552"/>
+        <w:gridCol w:w="552"/>
+        <w:gridCol w:w="552"/>
+        <w:gridCol w:w="460"/>
+        <w:gridCol w:w="644"/>
+        <w:gridCol w:w="552"/>
       </w:tblGrid>
       <w:tr>
         <w:trPr>
@@ -1303,7 +1327,7 @@
               <w:jc w:val="right"/>
             </w:pPr>
             <w:r>
-              <w:t xml:space="preserve">36.74</w:t>
+              <w:t xml:space="preserve">36.25</w:t>
             </w:r>
           </w:p>
         </w:tc>
@@ -1315,7 +1339,7 @@
               <w:jc w:val="right"/>
             </w:pPr>
             <w:r>
-              <w:t xml:space="preserve">22.40</w:t>
+              <w:t xml:space="preserve">22.76</w:t>
             </w:r>
           </w:p>
         </w:tc>
@@ -1339,7 +1363,7 @@
               <w:jc w:val="right"/>
             </w:pPr>
             <w:r>
-              <w:t xml:space="preserve">17.00</w:t>
+              <w:t xml:space="preserve">16.00</w:t>
             </w:r>
           </w:p>
         </w:tc>
@@ -1351,7 +1375,7 @@
               <w:jc w:val="right"/>
             </w:pPr>
             <w:r>
-              <w:t xml:space="preserve">36.00</w:t>
+              <w:t xml:space="preserve">35.00</w:t>
             </w:r>
           </w:p>
         </w:tc>
@@ -1363,7 +1387,7 @@
               <w:jc w:val="right"/>
             </w:pPr>
             <w:r>
-              <w:t xml:space="preserve">54.00</w:t>
+              <w:t xml:space="preserve">54.0</w:t>
             </w:r>
           </w:p>
         </w:tc>
@@ -1387,7 +1411,7 @@
               <w:jc w:val="left"/>
             </w:pPr>
             <w:r>
-              <w:t xml:space="preserve">▇▇▇▆▅</w:t>
+              <w:t xml:space="preserve">▇▇▆▆▅</w:t>
             </w:r>
           </w:p>
         </w:tc>
@@ -1413,7 +1437,7 @@
               <w:jc w:val="right"/>
             </w:pPr>
             <w:r>
-              <w:t xml:space="preserve">1437</w:t>
+              <w:t xml:space="preserve">975</w:t>
             </w:r>
           </w:p>
         </w:tc>
@@ -1425,7 +1449,7 @@
               <w:jc w:val="right"/>
             </w:pPr>
             <w:r>
-              <w:t xml:space="preserve">0.86</w:t>
+              <w:t xml:space="preserve">0.85</w:t>
             </w:r>
           </w:p>
         </w:tc>
@@ -1437,7 +1461,7 @@
               <w:jc w:val="right"/>
             </w:pPr>
             <w:r>
-              <w:t xml:space="preserve">73.56</w:t>
+              <w:t xml:space="preserve">73.66</w:t>
             </w:r>
           </w:p>
         </w:tc>
@@ -1449,7 +1473,7 @@
               <w:jc w:val="right"/>
             </w:pPr>
             <w:r>
-              <w:t xml:space="preserve">12.16</w:t>
+              <w:t xml:space="preserve">12.25</w:t>
             </w:r>
           </w:p>
         </w:tc>
@@ -1497,7 +1521,7 @@
               <w:jc w:val="right"/>
             </w:pPr>
             <w:r>
-              <w:t xml:space="preserve">82.00</w:t>
+              <w:t xml:space="preserve">82.0</w:t>
             </w:r>
           </w:p>
         </w:tc>
@@ -1547,7 +1571,7 @@
               <w:jc w:val="right"/>
             </w:pPr>
             <w:r>
-              <w:t xml:space="preserve">366</w:t>
+              <w:t xml:space="preserve">156</w:t>
             </w:r>
           </w:p>
         </w:tc>
@@ -1559,7 +1583,7 @@
               <w:jc w:val="right"/>
             </w:pPr>
             <w:r>
-              <w:t xml:space="preserve">0.96</w:t>
+              <w:t xml:space="preserve">0.98</w:t>
             </w:r>
           </w:p>
         </w:tc>
@@ -1571,7 +1595,7 @@
               <w:jc w:val="right"/>
             </w:pPr>
             <w:r>
-              <w:t xml:space="preserve">26.66</w:t>
+              <w:t xml:space="preserve">26.49</w:t>
             </w:r>
           </w:p>
         </w:tc>
@@ -1583,7 +1607,7 @@
               <w:jc w:val="right"/>
             </w:pPr>
             <w:r>
-              <w:t xml:space="preserve">7.38</w:t>
+              <w:t xml:space="preserve">7.54</w:t>
             </w:r>
           </w:p>
         </w:tc>
@@ -1607,7 +1631,7 @@
               <w:jc w:val="right"/>
             </w:pPr>
             <w:r>
-              <w:t xml:space="preserve">21.58</w:t>
+              <w:t xml:space="preserve">21.24</w:t>
             </w:r>
           </w:p>
         </w:tc>
@@ -1619,7 +1643,7 @@
               <w:jc w:val="right"/>
             </w:pPr>
             <w:r>
-              <w:t xml:space="preserve">25.98</w:t>
+              <w:t xml:space="preserve">25.82</w:t>
             </w:r>
           </w:p>
         </w:tc>
@@ -1631,7 +1655,7 @@
               <w:jc w:val="right"/>
             </w:pPr>
             <w:r>
-              <w:t xml:space="preserve">30.89</w:t>
+              <w:t xml:space="preserve">30.6</w:t>
             </w:r>
           </w:p>
         </w:tc>
@@ -2258,7 +2282,7 @@
         <w:rPr>
           <w:rStyle w:val="VerbatimChar"/>
         </w:rPr>
-        <w:t xml:space="preserve">## 5697  659</w:t>
+        <w:t xml:space="preserve">## 3562  478</w:t>
       </w:r>
     </w:p>
     <w:p>
@@ -2954,16 +2978,16 @@
         <w:rPr>
           <w:rStyle w:val="VerbatimChar"/>
         </w:rPr>
-        <w:t xml:space="preserve">##      cp</w:t>
-      </w:r>
-      <w:r>
-        <w:br/>
-      </w:r>
-      <w:r>
-        <w:rPr>
-          <w:rStyle w:val="VerbatimChar"/>
-        </w:rPr>
-        <w:t xml:space="preserve">## 1 0.001</w:t>
+        <w:t xml:space="preserve">##       cp</w:t>
+      </w:r>
+      <w:r>
+        <w:br/>
+      </w:r>
+      <w:r>
+        <w:rPr>
+          <w:rStyle w:val="VerbatimChar"/>
+        </w:rPr>
+        <w:t xml:space="preserve">## 15 0.015</w:t>
       </w:r>
     </w:p>
     <w:p>
@@ -3006,898 +3030,898 @@
         <w:rPr>
           <w:rStyle w:val="VerbatimChar"/>
         </w:rPr>
-        <w:t xml:space="preserve">## 1   0.001 0.7082998 0.2312504 0.02743510 0.02708708</w:t>
-      </w:r>
-      <w:r>
-        <w:br/>
-      </w:r>
-      <w:r>
-        <w:rPr>
-          <w:rStyle w:val="VerbatimChar"/>
-        </w:rPr>
-        <w:t xml:space="preserve">## 2   0.002 0.7071889 0.2339098 0.02987065 0.02496368</w:t>
-      </w:r>
-      <w:r>
-        <w:br/>
-      </w:r>
-      <w:r>
-        <w:rPr>
-          <w:rStyle w:val="VerbatimChar"/>
-        </w:rPr>
-        <w:t xml:space="preserve">## 3   0.003 0.7049255 0.2341159 0.02555511 0.03274315</w:t>
-      </w:r>
-      <w:r>
-        <w:br/>
-      </w:r>
-      <w:r>
-        <w:rPr>
-          <w:rStyle w:val="VerbatimChar"/>
-        </w:rPr>
-        <w:t xml:space="preserve">## 4   0.004 0.7071682 0.2340354 0.03759775 0.03602215</w:t>
-      </w:r>
-      <w:r>
-        <w:br/>
-      </w:r>
-      <w:r>
-        <w:rPr>
-          <w:rStyle w:val="VerbatimChar"/>
-        </w:rPr>
-        <w:t xml:space="preserve">## 5   0.005 0.6972755 0.2279772 0.03799301 0.04103330</w:t>
-      </w:r>
-      <w:r>
-        <w:br/>
-      </w:r>
-      <w:r>
-        <w:rPr>
-          <w:rStyle w:val="VerbatimChar"/>
-        </w:rPr>
-        <w:t xml:space="preserve">## 6   0.006 0.6984016 0.2283836 0.03826350 0.04096335</w:t>
-      </w:r>
-      <w:r>
-        <w:br/>
-      </w:r>
-      <w:r>
-        <w:rPr>
-          <w:rStyle w:val="VerbatimChar"/>
-        </w:rPr>
-        <w:t xml:space="preserve">## 7   0.007 0.6849295 0.2191887 0.04105887 0.04332392</w:t>
-      </w:r>
-      <w:r>
-        <w:br/>
-      </w:r>
-      <w:r>
-        <w:rPr>
-          <w:rStyle w:val="VerbatimChar"/>
-        </w:rPr>
-        <w:t xml:space="preserve">## 8   0.008 0.6880776 0.2216048 0.04167225 0.04245007</w:t>
-      </w:r>
-      <w:r>
-        <w:br/>
-      </w:r>
-      <w:r>
-        <w:rPr>
-          <w:rStyle w:val="VerbatimChar"/>
-        </w:rPr>
-        <w:t xml:space="preserve">## 9   0.009 0.6835670 0.2246480 0.06116510 0.05599001</w:t>
-      </w:r>
-      <w:r>
-        <w:br/>
-      </w:r>
-      <w:r>
-        <w:rPr>
-          <w:rStyle w:val="VerbatimChar"/>
-        </w:rPr>
-        <w:t xml:space="preserve">## 10  0.010 0.6855895 0.2201708 0.06305111 0.05121235</w:t>
-      </w:r>
-      <w:r>
-        <w:br/>
-      </w:r>
-      <w:r>
-        <w:rPr>
-          <w:rStyle w:val="VerbatimChar"/>
-        </w:rPr>
-        <w:t xml:space="preserve">## 11  0.011 0.6647037 0.2066997 0.06891341 0.05395558</w:t>
-      </w:r>
-      <w:r>
-        <w:br/>
-      </w:r>
-      <w:r>
-        <w:rPr>
-          <w:rStyle w:val="VerbatimChar"/>
-        </w:rPr>
-        <w:t xml:space="preserve">## 12  0.012 0.6729997 0.2119632 0.06527618 0.04919007</w:t>
-      </w:r>
-      <w:r>
-        <w:br/>
-      </w:r>
-      <w:r>
-        <w:rPr>
-          <w:rStyle w:val="VerbatimChar"/>
-        </w:rPr>
-        <w:t xml:space="preserve">## 13  0.013 0.6691744 0.2094563 0.07075901 0.05090370</w:t>
-      </w:r>
-      <w:r>
-        <w:br/>
-      </w:r>
-      <w:r>
-        <w:rPr>
-          <w:rStyle w:val="VerbatimChar"/>
-        </w:rPr>
-        <w:t xml:space="preserve">## 14  0.014 0.6601856 0.2019834 0.06402596 0.04152132</w:t>
-      </w:r>
-      <w:r>
-        <w:br/>
-      </w:r>
-      <w:r>
-        <w:rPr>
-          <w:rStyle w:val="VerbatimChar"/>
-        </w:rPr>
-        <w:t xml:space="preserve">## 15  0.015 0.6505227 0.2000445 0.04612262 0.03784308</w:t>
-      </w:r>
-      <w:r>
-        <w:br/>
-      </w:r>
-      <w:r>
-        <w:rPr>
-          <w:rStyle w:val="VerbatimChar"/>
-        </w:rPr>
-        <w:t xml:space="preserve">## 16  0.016 0.6444507 0.1922842 0.05135597 0.03973121</w:t>
-      </w:r>
-      <w:r>
-        <w:br/>
-      </w:r>
-      <w:r>
-        <w:rPr>
-          <w:rStyle w:val="VerbatimChar"/>
-        </w:rPr>
-        <w:t xml:space="preserve">## 17  0.017 0.6410880 0.1884117 0.05410448 0.04031430</w:t>
-      </w:r>
-      <w:r>
-        <w:br/>
-      </w:r>
-      <w:r>
-        <w:rPr>
-          <w:rStyle w:val="VerbatimChar"/>
-        </w:rPr>
-        <w:t xml:space="preserve">## 18  0.018 0.6410880 0.1884117 0.05410448 0.04031430</w:t>
-      </w:r>
-      <w:r>
-        <w:br/>
-      </w:r>
-      <w:r>
-        <w:rPr>
-          <w:rStyle w:val="VerbatimChar"/>
-        </w:rPr>
-        <w:t xml:space="preserve">## 19  0.019 0.6366037 0.1862113 0.05450056 0.04117729</w:t>
-      </w:r>
-      <w:r>
-        <w:br/>
-      </w:r>
-      <w:r>
-        <w:rPr>
-          <w:rStyle w:val="VerbatimChar"/>
-        </w:rPr>
-        <w:t xml:space="preserve">## 20  0.020 0.6332430 0.1793695 0.04712269 0.04534437</w:t>
-      </w:r>
-      <w:r>
-        <w:br/>
-      </w:r>
-      <w:r>
-        <w:rPr>
-          <w:rStyle w:val="VerbatimChar"/>
-        </w:rPr>
-        <w:t xml:space="preserve">## 21  0.021 0.6332430 0.1793695 0.04712269 0.04534437</w:t>
-      </w:r>
-      <w:r>
-        <w:br/>
-      </w:r>
-      <w:r>
-        <w:rPr>
-          <w:rStyle w:val="VerbatimChar"/>
-        </w:rPr>
-        <w:t xml:space="preserve">## 22  0.022 0.6332430 0.1793695 0.04712269 0.04534437</w:t>
-      </w:r>
-      <w:r>
-        <w:br/>
-      </w:r>
-      <w:r>
-        <w:rPr>
-          <w:rStyle w:val="VerbatimChar"/>
-        </w:rPr>
-        <w:t xml:space="preserve">## 23  0.023 0.6332430 0.1793695 0.04712269 0.04534437</w:t>
-      </w:r>
-      <w:r>
-        <w:br/>
-      </w:r>
-      <w:r>
-        <w:rPr>
-          <w:rStyle w:val="VerbatimChar"/>
-        </w:rPr>
-        <w:t xml:space="preserve">## 24  0.024 0.6332430 0.1793695 0.04712269 0.04534437</w:t>
-      </w:r>
-      <w:r>
-        <w:br/>
-      </w:r>
-      <w:r>
-        <w:rPr>
-          <w:rStyle w:val="VerbatimChar"/>
-        </w:rPr>
-        <w:t xml:space="preserve">## 25  0.025 0.6251349 0.1754049 0.05806398 0.04818121</w:t>
-      </w:r>
-      <w:r>
-        <w:br/>
-      </w:r>
-      <w:r>
-        <w:rPr>
-          <w:rStyle w:val="VerbatimChar"/>
-        </w:rPr>
-        <w:t xml:space="preserve">## 26  0.026 0.6251349 0.1754049 0.05806398 0.04818121</w:t>
-      </w:r>
-      <w:r>
-        <w:br/>
-      </w:r>
-      <w:r>
-        <w:rPr>
-          <w:rStyle w:val="VerbatimChar"/>
-        </w:rPr>
-        <w:t xml:space="preserve">## 27  0.027 0.6217641 0.1735868 0.05948664 0.04798737</w:t>
-      </w:r>
-      <w:r>
-        <w:br/>
-      </w:r>
-      <w:r>
-        <w:rPr>
-          <w:rStyle w:val="VerbatimChar"/>
-        </w:rPr>
-        <w:t xml:space="preserve">## 28  0.028 0.6217641 0.1735868 0.05948664 0.04798737</w:t>
-      </w:r>
-      <w:r>
-        <w:br/>
-      </w:r>
-      <w:r>
-        <w:rPr>
-          <w:rStyle w:val="VerbatimChar"/>
-        </w:rPr>
-        <w:t xml:space="preserve">## 29  0.029 0.6269443 0.1755479 0.05187012 0.04626204</w:t>
-      </w:r>
-      <w:r>
-        <w:br/>
-      </w:r>
-      <w:r>
-        <w:rPr>
-          <w:rStyle w:val="VerbatimChar"/>
-        </w:rPr>
-        <w:t xml:space="preserve">## 30  0.030 0.6269443 0.1755479 0.05187012 0.04626204</w:t>
-      </w:r>
-      <w:r>
-        <w:br/>
-      </w:r>
-      <w:r>
-        <w:rPr>
-          <w:rStyle w:val="VerbatimChar"/>
-        </w:rPr>
-        <w:t xml:space="preserve">## 31  0.031 0.6269443 0.1755479 0.05187012 0.04626204</w:t>
-      </w:r>
-      <w:r>
-        <w:br/>
-      </w:r>
-      <w:r>
-        <w:rPr>
-          <w:rStyle w:val="VerbatimChar"/>
-        </w:rPr>
-        <w:t xml:space="preserve">## 32  0.032 0.6269443 0.1755479 0.05187012 0.04626204</w:t>
-      </w:r>
-      <w:r>
-        <w:br/>
-      </w:r>
-      <w:r>
-        <w:rPr>
-          <w:rStyle w:val="VerbatimChar"/>
-        </w:rPr>
-        <w:t xml:space="preserve">## 33  0.033 0.6269443 0.1755479 0.05187012 0.04626204</w:t>
-      </w:r>
-      <w:r>
-        <w:br/>
-      </w:r>
-      <w:r>
-        <w:rPr>
-          <w:rStyle w:val="VerbatimChar"/>
-        </w:rPr>
-        <w:t xml:space="preserve">## 34  0.034 0.6157336 0.1714351 0.05029393 0.04630462</w:t>
-      </w:r>
-      <w:r>
-        <w:br/>
-      </w:r>
-      <w:r>
-        <w:rPr>
-          <w:rStyle w:val="VerbatimChar"/>
-        </w:rPr>
-        <w:t xml:space="preserve">## 35  0.035 0.6157336 0.1714351 0.05029393 0.04630462</w:t>
-      </w:r>
-      <w:r>
-        <w:br/>
-      </w:r>
-      <w:r>
-        <w:rPr>
-          <w:rStyle w:val="VerbatimChar"/>
-        </w:rPr>
-        <w:t xml:space="preserve">## 36  0.036 0.6157336 0.1714351 0.05029393 0.04630462</w:t>
-      </w:r>
-      <w:r>
-        <w:br/>
-      </w:r>
-      <w:r>
-        <w:rPr>
-          <w:rStyle w:val="VerbatimChar"/>
-        </w:rPr>
-        <w:t xml:space="preserve">## 37  0.037 0.6256212 0.1753831 0.04430491 0.04631499</w:t>
-      </w:r>
-      <w:r>
-        <w:br/>
-      </w:r>
-      <w:r>
-        <w:rPr>
-          <w:rStyle w:val="VerbatimChar"/>
-        </w:rPr>
-        <w:t xml:space="preserve">## 38  0.038 0.6256212 0.1753831 0.04430491 0.04631499</w:t>
-      </w:r>
-      <w:r>
-        <w:br/>
-      </w:r>
-      <w:r>
-        <w:rPr>
-          <w:rStyle w:val="VerbatimChar"/>
-        </w:rPr>
-        <w:t xml:space="preserve">## 39  0.039 0.6184463 0.1707069 0.05189584 0.05003576</w:t>
-      </w:r>
-      <w:r>
-        <w:br/>
-      </w:r>
-      <w:r>
-        <w:rPr>
-          <w:rStyle w:val="VerbatimChar"/>
-        </w:rPr>
-        <w:t xml:space="preserve">## 40  0.040 0.6184463 0.1707069 0.05189584 0.05003576</w:t>
-      </w:r>
-      <w:r>
-        <w:br/>
-      </w:r>
-      <w:r>
-        <w:rPr>
-          <w:rStyle w:val="VerbatimChar"/>
-        </w:rPr>
-        <w:t xml:space="preserve">## 41  0.041 0.6090081 0.1640054 0.04768762 0.04897937</w:t>
-      </w:r>
-      <w:r>
-        <w:br/>
-      </w:r>
-      <w:r>
-        <w:rPr>
-          <w:rStyle w:val="VerbatimChar"/>
-        </w:rPr>
-        <w:t xml:space="preserve">## 42  0.042 0.6090081 0.1640054 0.04768762 0.04897937</w:t>
-      </w:r>
-      <w:r>
-        <w:br/>
-      </w:r>
-      <w:r>
-        <w:rPr>
-          <w:rStyle w:val="VerbatimChar"/>
-        </w:rPr>
-        <w:t xml:space="preserve">## 43  0.043 0.6090081 0.1640054 0.04768762 0.04897937</w:t>
-      </w:r>
-      <w:r>
-        <w:br/>
-      </w:r>
-      <w:r>
-        <w:rPr>
-          <w:rStyle w:val="VerbatimChar"/>
-        </w:rPr>
-        <w:t xml:space="preserve">## 44  0.044 0.6090081 0.1640054 0.04768762 0.04897937</w:t>
-      </w:r>
-      <w:r>
-        <w:br/>
-      </w:r>
-      <w:r>
-        <w:rPr>
-          <w:rStyle w:val="VerbatimChar"/>
-        </w:rPr>
-        <w:t xml:space="preserve">## 45  0.045 0.6090081 0.1640054 0.04768762 0.04897937</w:t>
-      </w:r>
-      <w:r>
-        <w:br/>
-      </w:r>
-      <w:r>
-        <w:rPr>
-          <w:rStyle w:val="VerbatimChar"/>
-        </w:rPr>
-        <w:t xml:space="preserve">## 46  0.046 0.5948508 0.1546075 0.05011543 0.04583445</w:t>
-      </w:r>
-      <w:r>
-        <w:br/>
-      </w:r>
-      <w:r>
-        <w:rPr>
-          <w:rStyle w:val="VerbatimChar"/>
-        </w:rPr>
-        <w:t xml:space="preserve">## 47  0.047 0.5793452 0.1431098 0.03648829 0.02745343</w:t>
-      </w:r>
-      <w:r>
-        <w:br/>
-      </w:r>
-      <w:r>
-        <w:rPr>
-          <w:rStyle w:val="VerbatimChar"/>
-        </w:rPr>
-        <w:t xml:space="preserve">## 48  0.048 0.5793452 0.1431098 0.03648829 0.02745343</w:t>
-      </w:r>
-      <w:r>
-        <w:br/>
-      </w:r>
-      <w:r>
-        <w:rPr>
-          <w:rStyle w:val="VerbatimChar"/>
-        </w:rPr>
-        <w:t xml:space="preserve">## 49  0.049 0.5793452 0.1431098 0.03648829 0.02745343</w:t>
-      </w:r>
-      <w:r>
-        <w:br/>
-      </w:r>
-      <w:r>
-        <w:rPr>
-          <w:rStyle w:val="VerbatimChar"/>
-        </w:rPr>
-        <w:t xml:space="preserve">## 50  0.050 0.5793452 0.1431098 0.03648829 0.02745343</w:t>
-      </w:r>
-      <w:r>
-        <w:br/>
-      </w:r>
-      <w:r>
-        <w:rPr>
-          <w:rStyle w:val="VerbatimChar"/>
-        </w:rPr>
-        <w:t xml:space="preserve">## 51  0.051 0.5793452 0.1431098 0.03648829 0.02745343</w:t>
-      </w:r>
-      <w:r>
-        <w:br/>
-      </w:r>
-      <w:r>
-        <w:rPr>
-          <w:rStyle w:val="VerbatimChar"/>
-        </w:rPr>
-        <w:t xml:space="preserve">## 52  0.052 0.5793452 0.1431098 0.03648829 0.02745343</w:t>
-      </w:r>
-      <w:r>
-        <w:br/>
-      </w:r>
-      <w:r>
-        <w:rPr>
-          <w:rStyle w:val="VerbatimChar"/>
-        </w:rPr>
-        <w:t xml:space="preserve">## 53  0.053 0.5793452 0.1431098 0.03648829 0.02745343</w:t>
-      </w:r>
-      <w:r>
-        <w:br/>
-      </w:r>
-      <w:r>
-        <w:rPr>
-          <w:rStyle w:val="VerbatimChar"/>
-        </w:rPr>
-        <w:t xml:space="preserve">## 54  0.054 0.5793452 0.1431098 0.03648829 0.02745343</w:t>
-      </w:r>
-      <w:r>
-        <w:br/>
-      </w:r>
-      <w:r>
-        <w:rPr>
-          <w:rStyle w:val="VerbatimChar"/>
-        </w:rPr>
-        <w:t xml:space="preserve">## 55  0.055 0.5793452 0.1431098 0.03648829 0.02745343</w:t>
-      </w:r>
-      <w:r>
-        <w:br/>
-      </w:r>
-      <w:r>
-        <w:rPr>
-          <w:rStyle w:val="VerbatimChar"/>
-        </w:rPr>
-        <w:t xml:space="preserve">## 56  0.056 0.5793452 0.1431098 0.03648829 0.02745343</w:t>
-      </w:r>
-      <w:r>
-        <w:br/>
-      </w:r>
-      <w:r>
-        <w:rPr>
-          <w:rStyle w:val="VerbatimChar"/>
-        </w:rPr>
-        <w:t xml:space="preserve">## 57  0.057 0.5793452 0.1431098 0.03648829 0.02745343</w:t>
-      </w:r>
-      <w:r>
-        <w:br/>
-      </w:r>
-      <w:r>
-        <w:rPr>
-          <w:rStyle w:val="VerbatimChar"/>
-        </w:rPr>
-        <w:t xml:space="preserve">## 58  0.058 0.5793452 0.1431098 0.03648829 0.02745343</w:t>
-      </w:r>
-      <w:r>
-        <w:br/>
-      </w:r>
-      <w:r>
-        <w:rPr>
-          <w:rStyle w:val="VerbatimChar"/>
-        </w:rPr>
-        <w:t xml:space="preserve">## 59  0.059 0.5793452 0.1431098 0.03648829 0.02745343</w:t>
-      </w:r>
-      <w:r>
-        <w:br/>
-      </w:r>
-      <w:r>
-        <w:rPr>
-          <w:rStyle w:val="VerbatimChar"/>
-        </w:rPr>
-        <w:t xml:space="preserve">## 60  0.060 0.5793452 0.1431098 0.03648829 0.02745343</w:t>
-      </w:r>
-      <w:r>
-        <w:br/>
-      </w:r>
-      <w:r>
-        <w:rPr>
-          <w:rStyle w:val="VerbatimChar"/>
-        </w:rPr>
-        <w:t xml:space="preserve">## 61  0.061 0.5793452 0.1431098 0.03648829 0.02745343</w:t>
-      </w:r>
-      <w:r>
-        <w:br/>
-      </w:r>
-      <w:r>
-        <w:rPr>
-          <w:rStyle w:val="VerbatimChar"/>
-        </w:rPr>
-        <w:t xml:space="preserve">## 62  0.062 0.5793452 0.1431098 0.03648829 0.02745343</w:t>
-      </w:r>
-      <w:r>
-        <w:br/>
-      </w:r>
-      <w:r>
-        <w:rPr>
-          <w:rStyle w:val="VerbatimChar"/>
-        </w:rPr>
-        <w:t xml:space="preserve">## 63  0.063 0.5793452 0.1431098 0.03648829 0.02745343</w:t>
-      </w:r>
-      <w:r>
-        <w:br/>
-      </w:r>
-      <w:r>
-        <w:rPr>
-          <w:rStyle w:val="VerbatimChar"/>
-        </w:rPr>
-        <w:t xml:space="preserve">## 64  0.064 0.5793452 0.1431098 0.03648829 0.02745343</w:t>
-      </w:r>
-      <w:r>
-        <w:br/>
-      </w:r>
-      <w:r>
-        <w:rPr>
-          <w:rStyle w:val="VerbatimChar"/>
-        </w:rPr>
-        <w:t xml:space="preserve">## 65  0.065 0.5793452 0.1431098 0.03648829 0.02745343</w:t>
-      </w:r>
-      <w:r>
-        <w:br/>
-      </w:r>
-      <w:r>
-        <w:rPr>
-          <w:rStyle w:val="VerbatimChar"/>
-        </w:rPr>
-        <w:t xml:space="preserve">## 66  0.066 0.5793452 0.1431098 0.03648829 0.02745343</w:t>
-      </w:r>
-      <w:r>
-        <w:br/>
-      </w:r>
-      <w:r>
-        <w:rPr>
-          <w:rStyle w:val="VerbatimChar"/>
-        </w:rPr>
-        <w:t xml:space="preserve">## 67  0.067 0.5793452 0.1431098 0.03648829 0.02745343</w:t>
-      </w:r>
-      <w:r>
-        <w:br/>
-      </w:r>
-      <w:r>
-        <w:rPr>
-          <w:rStyle w:val="VerbatimChar"/>
-        </w:rPr>
-        <w:t xml:space="preserve">## 68  0.068 0.5793452 0.1431098 0.03648829 0.02745343</w:t>
-      </w:r>
-      <w:r>
-        <w:br/>
-      </w:r>
-      <w:r>
-        <w:rPr>
-          <w:rStyle w:val="VerbatimChar"/>
-        </w:rPr>
-        <w:t xml:space="preserve">## 69  0.069 0.5793452 0.1431098 0.03648829 0.02745343</w:t>
-      </w:r>
-      <w:r>
-        <w:br/>
-      </w:r>
-      <w:r>
-        <w:rPr>
-          <w:rStyle w:val="VerbatimChar"/>
-        </w:rPr>
-        <w:t xml:space="preserve">## 70  0.070 0.5793452 0.1431098 0.03648829 0.02745343</w:t>
-      </w:r>
-      <w:r>
-        <w:br/>
-      </w:r>
-      <w:r>
-        <w:rPr>
-          <w:rStyle w:val="VerbatimChar"/>
-        </w:rPr>
-        <w:t xml:space="preserve">## 71  0.071 0.5793452 0.1431098 0.03648829 0.02745343</w:t>
-      </w:r>
-      <w:r>
-        <w:br/>
-      </w:r>
-      <w:r>
-        <w:rPr>
-          <w:rStyle w:val="VerbatimChar"/>
-        </w:rPr>
-        <w:t xml:space="preserve">## 72  0.072 0.5793452 0.1431098 0.03648829 0.02745343</w:t>
-      </w:r>
-      <w:r>
-        <w:br/>
-      </w:r>
-      <w:r>
-        <w:rPr>
-          <w:rStyle w:val="VerbatimChar"/>
-        </w:rPr>
-        <w:t xml:space="preserve">## 73  0.073 0.5793452 0.1431098 0.03648829 0.02745343</w:t>
-      </w:r>
-      <w:r>
-        <w:br/>
-      </w:r>
-      <w:r>
-        <w:rPr>
-          <w:rStyle w:val="VerbatimChar"/>
-        </w:rPr>
-        <w:t xml:space="preserve">## 74  0.074 0.5793452 0.1431098 0.03648829 0.02745343</w:t>
-      </w:r>
-      <w:r>
-        <w:br/>
-      </w:r>
-      <w:r>
-        <w:rPr>
-          <w:rStyle w:val="VerbatimChar"/>
-        </w:rPr>
-        <w:t xml:space="preserve">## 75  0.075 0.5793452 0.1431098 0.03648829 0.02745343</w:t>
-      </w:r>
-      <w:r>
-        <w:br/>
-      </w:r>
-      <w:r>
-        <w:rPr>
-          <w:rStyle w:val="VerbatimChar"/>
-        </w:rPr>
-        <w:t xml:space="preserve">## 76  0.076 0.5793452 0.1431098 0.03648829 0.02745343</w:t>
-      </w:r>
-      <w:r>
-        <w:br/>
-      </w:r>
-      <w:r>
-        <w:rPr>
-          <w:rStyle w:val="VerbatimChar"/>
-        </w:rPr>
-        <w:t xml:space="preserve">## 77  0.077 0.5793452 0.1431098 0.03648829 0.02745343</w:t>
-      </w:r>
-      <w:r>
-        <w:br/>
-      </w:r>
-      <w:r>
-        <w:rPr>
-          <w:rStyle w:val="VerbatimChar"/>
-        </w:rPr>
-        <w:t xml:space="preserve">## 78  0.078 0.5793452 0.1431098 0.03648829 0.02745343</w:t>
-      </w:r>
-      <w:r>
-        <w:br/>
-      </w:r>
-      <w:r>
-        <w:rPr>
-          <w:rStyle w:val="VerbatimChar"/>
-        </w:rPr>
-        <w:t xml:space="preserve">## 79  0.079 0.5793452 0.1431098 0.03648829 0.02745343</w:t>
-      </w:r>
-      <w:r>
-        <w:br/>
-      </w:r>
-      <w:r>
-        <w:rPr>
-          <w:rStyle w:val="VerbatimChar"/>
-        </w:rPr>
-        <w:t xml:space="preserve">## 80  0.080 0.5793452 0.1431098 0.03648829 0.02745343</w:t>
-      </w:r>
-      <w:r>
-        <w:br/>
-      </w:r>
-      <w:r>
-        <w:rPr>
-          <w:rStyle w:val="VerbatimChar"/>
-        </w:rPr>
-        <w:t xml:space="preserve">## 81  0.081 0.5793452 0.1431098 0.03648829 0.02745343</w:t>
-      </w:r>
-      <w:r>
-        <w:br/>
-      </w:r>
-      <w:r>
-        <w:rPr>
-          <w:rStyle w:val="VerbatimChar"/>
-        </w:rPr>
-        <w:t xml:space="preserve">## 82  0.082 0.5793452 0.1431098 0.03648829 0.02745343</w:t>
-      </w:r>
-      <w:r>
-        <w:br/>
-      </w:r>
-      <w:r>
-        <w:rPr>
-          <w:rStyle w:val="VerbatimChar"/>
-        </w:rPr>
-        <w:t xml:space="preserve">## 83  0.083 0.5793452 0.1431098 0.03648829 0.02745343</w:t>
-      </w:r>
-      <w:r>
-        <w:br/>
-      </w:r>
-      <w:r>
-        <w:rPr>
-          <w:rStyle w:val="VerbatimChar"/>
-        </w:rPr>
-        <w:t xml:space="preserve">## 84  0.084 0.5793452 0.1431098 0.03648829 0.02745343</w:t>
-      </w:r>
-      <w:r>
-        <w:br/>
-      </w:r>
-      <w:r>
-        <w:rPr>
-          <w:rStyle w:val="VerbatimChar"/>
-        </w:rPr>
-        <w:t xml:space="preserve">## 85  0.085 0.5793452 0.1431098 0.03648829 0.02745343</w:t>
-      </w:r>
-      <w:r>
-        <w:br/>
-      </w:r>
-      <w:r>
-        <w:rPr>
-          <w:rStyle w:val="VerbatimChar"/>
-        </w:rPr>
-        <w:t xml:space="preserve">## 86  0.086 0.5793452 0.1431098 0.03648829 0.02745343</w:t>
-      </w:r>
-      <w:r>
-        <w:br/>
-      </w:r>
-      <w:r>
-        <w:rPr>
-          <w:rStyle w:val="VerbatimChar"/>
-        </w:rPr>
-        <w:t xml:space="preserve">## 87  0.087 0.5793452 0.1431098 0.03648829 0.02745343</w:t>
-      </w:r>
-      <w:r>
-        <w:br/>
-      </w:r>
-      <w:r>
-        <w:rPr>
-          <w:rStyle w:val="VerbatimChar"/>
-        </w:rPr>
-        <w:t xml:space="preserve">## 88  0.088 0.5793452 0.1431098 0.03648829 0.02745343</w:t>
-      </w:r>
-      <w:r>
-        <w:br/>
-      </w:r>
-      <w:r>
-        <w:rPr>
-          <w:rStyle w:val="VerbatimChar"/>
-        </w:rPr>
-        <w:t xml:space="preserve">## 89  0.089 0.5793452 0.1431098 0.03648829 0.02745343</w:t>
-      </w:r>
-      <w:r>
-        <w:br/>
-      </w:r>
-      <w:r>
-        <w:rPr>
-          <w:rStyle w:val="VerbatimChar"/>
-        </w:rPr>
-        <w:t xml:space="preserve">## 90  0.090 0.5793452 0.1431098 0.03648829 0.02745343</w:t>
-      </w:r>
-      <w:r>
-        <w:br/>
-      </w:r>
-      <w:r>
-        <w:rPr>
-          <w:rStyle w:val="VerbatimChar"/>
-        </w:rPr>
-        <w:t xml:space="preserve">## 91  0.091 0.5793452 0.1431098 0.03648829 0.02745343</w:t>
-      </w:r>
-      <w:r>
-        <w:br/>
-      </w:r>
-      <w:r>
-        <w:rPr>
-          <w:rStyle w:val="VerbatimChar"/>
-        </w:rPr>
-        <w:t xml:space="preserve">## 92  0.092 0.5793452 0.1431098 0.03648829 0.02745343</w:t>
-      </w:r>
-      <w:r>
-        <w:br/>
-      </w:r>
-      <w:r>
-        <w:rPr>
-          <w:rStyle w:val="VerbatimChar"/>
-        </w:rPr>
-        <w:t xml:space="preserve">## 93  0.093 0.5793452 0.1431098 0.03648829 0.02745343</w:t>
-      </w:r>
-      <w:r>
-        <w:br/>
-      </w:r>
-      <w:r>
-        <w:rPr>
-          <w:rStyle w:val="VerbatimChar"/>
-        </w:rPr>
-        <w:t xml:space="preserve">## 94  0.094 0.5793452 0.1431098 0.03648829 0.02745343</w:t>
-      </w:r>
-      <w:r>
-        <w:br/>
-      </w:r>
-      <w:r>
-        <w:rPr>
-          <w:rStyle w:val="VerbatimChar"/>
-        </w:rPr>
-        <w:t xml:space="preserve">## 95  0.095 0.5793452 0.1431098 0.03648829 0.02745343</w:t>
-      </w:r>
-      <w:r>
-        <w:br/>
-      </w:r>
-      <w:r>
-        <w:rPr>
-          <w:rStyle w:val="VerbatimChar"/>
-        </w:rPr>
-        <w:t xml:space="preserve">## 96  0.096 0.5793452 0.1431098 0.03648829 0.02745343</w:t>
-      </w:r>
-      <w:r>
-        <w:br/>
-      </w:r>
-      <w:r>
-        <w:rPr>
-          <w:rStyle w:val="VerbatimChar"/>
-        </w:rPr>
-        <w:t xml:space="preserve">## 97  0.097 0.5793452 0.1431098 0.03648829 0.02745343</w:t>
-      </w:r>
-      <w:r>
-        <w:br/>
-      </w:r>
-      <w:r>
-        <w:rPr>
-          <w:rStyle w:val="VerbatimChar"/>
-        </w:rPr>
-        <w:t xml:space="preserve">## 98  0.098 0.5793452 0.1431098 0.03648829 0.02745343</w:t>
-      </w:r>
-      <w:r>
-        <w:br/>
-      </w:r>
-      <w:r>
-        <w:rPr>
-          <w:rStyle w:val="VerbatimChar"/>
-        </w:rPr>
-        <w:t xml:space="preserve">## 99  0.099 0.5793452 0.1431098 0.03648829 0.02745343</w:t>
-      </w:r>
-      <w:r>
-        <w:br/>
-      </w:r>
-      <w:r>
-        <w:rPr>
-          <w:rStyle w:val="VerbatimChar"/>
-        </w:rPr>
-        <w:t xml:space="preserve">## 100 0.100 0.5793452 0.1431098 0.03648829 0.02745343</w:t>
+        <w:t xml:space="preserve">## 1   0.001 0.6793960 0.1860360 0.02719124 0.04118558</w:t>
+      </w:r>
+      <w:r>
+        <w:br/>
+      </w:r>
+      <w:r>
+        <w:rPr>
+          <w:rStyle w:val="VerbatimChar"/>
+        </w:rPr>
+        <w:t xml:space="preserve">## 2   0.002 0.6747635 0.1853100 0.04281398 0.04572766</w:t>
+      </w:r>
+      <w:r>
+        <w:br/>
+      </w:r>
+      <w:r>
+        <w:rPr>
+          <w:rStyle w:val="VerbatimChar"/>
+        </w:rPr>
+        <w:t xml:space="preserve">## 3   0.003 0.6729967 0.1819731 0.03982714 0.04278820</w:t>
+      </w:r>
+      <w:r>
+        <w:br/>
+      </w:r>
+      <w:r>
+        <w:rPr>
+          <w:rStyle w:val="VerbatimChar"/>
+        </w:rPr>
+        <w:t xml:space="preserve">## 4   0.004 0.6723000 0.1887908 0.03563237 0.03598823</w:t>
+      </w:r>
+      <w:r>
+        <w:br/>
+      </w:r>
+      <w:r>
+        <w:rPr>
+          <w:rStyle w:val="VerbatimChar"/>
+        </w:rPr>
+        <w:t xml:space="preserve">## 5   0.005 0.6712424 0.1955107 0.03547253 0.03282907</w:t>
+      </w:r>
+      <w:r>
+        <w:br/>
+      </w:r>
+      <w:r>
+        <w:rPr>
+          <w:rStyle w:val="VerbatimChar"/>
+        </w:rPr>
+        <w:t xml:space="preserve">## 6   0.006 0.6673567 0.2031245 0.03549025 0.03725830</w:t>
+      </w:r>
+      <w:r>
+        <w:br/>
+      </w:r>
+      <w:r>
+        <w:rPr>
+          <w:rStyle w:val="VerbatimChar"/>
+        </w:rPr>
+        <w:t xml:space="preserve">## 7   0.007 0.6680609 0.2013645 0.03682914 0.04713440</w:t>
+      </w:r>
+      <w:r>
+        <w:br/>
+      </w:r>
+      <w:r>
+        <w:rPr>
+          <w:rStyle w:val="VerbatimChar"/>
+        </w:rPr>
+        <w:t xml:space="preserve">## 8   0.008 0.6705432 0.2021728 0.03090022 0.04516174</w:t>
+      </w:r>
+      <w:r>
+        <w:br/>
+      </w:r>
+      <w:r>
+        <w:rPr>
+          <w:rStyle w:val="VerbatimChar"/>
+        </w:rPr>
+        <w:t xml:space="preserve">## 9   0.009 0.6726734 0.2095178 0.04396298 0.04778860</w:t>
+      </w:r>
+      <w:r>
+        <w:br/>
+      </w:r>
+      <w:r>
+        <w:rPr>
+          <w:rStyle w:val="VerbatimChar"/>
+        </w:rPr>
+        <w:t xml:space="preserve">## 10  0.010 0.6797880 0.2211364 0.05292402 0.04454600</w:t>
+      </w:r>
+      <w:r>
+        <w:br/>
+      </w:r>
+      <w:r>
+        <w:rPr>
+          <w:rStyle w:val="VerbatimChar"/>
+        </w:rPr>
+        <w:t xml:space="preserve">## 11  0.011 0.6730742 0.2179533 0.05288914 0.04622700</w:t>
+      </w:r>
+      <w:r>
+        <w:br/>
+      </w:r>
+      <w:r>
+        <w:rPr>
+          <w:rStyle w:val="VerbatimChar"/>
+        </w:rPr>
+        <w:t xml:space="preserve">## 12  0.012 0.6688439 0.2148097 0.05341186 0.04427196</w:t>
+      </w:r>
+      <w:r>
+        <w:br/>
+      </w:r>
+      <w:r>
+        <w:rPr>
+          <w:rStyle w:val="VerbatimChar"/>
+        </w:rPr>
+        <w:t xml:space="preserve">## 13  0.013 0.6688439 0.2148097 0.05341186 0.04427196</w:t>
+      </w:r>
+      <w:r>
+        <w:br/>
+      </w:r>
+      <w:r>
+        <w:rPr>
+          <w:rStyle w:val="VerbatimChar"/>
+        </w:rPr>
+        <w:t xml:space="preserve">## 14  0.014 0.6720129 0.2126418 0.05122334 0.04005831</w:t>
+      </w:r>
+      <w:r>
+        <w:br/>
+      </w:r>
+      <w:r>
+        <w:rPr>
+          <w:rStyle w:val="VerbatimChar"/>
+        </w:rPr>
+        <w:t xml:space="preserve">## 15  0.015 0.6818932 0.2198545 0.04917967 0.03913933</w:t>
+      </w:r>
+      <w:r>
+        <w:br/>
+      </w:r>
+      <w:r>
+        <w:rPr>
+          <w:rStyle w:val="VerbatimChar"/>
+        </w:rPr>
+        <w:t xml:space="preserve">## 16  0.016 0.6776379 0.2174527 0.04662236 0.03817543</w:t>
+      </w:r>
+      <w:r>
+        <w:br/>
+      </w:r>
+      <w:r>
+        <w:rPr>
+          <w:rStyle w:val="VerbatimChar"/>
+        </w:rPr>
+        <w:t xml:space="preserve">## 17  0.017 0.6790450 0.2216821 0.05166848 0.04354135</w:t>
+      </w:r>
+      <w:r>
+        <w:br/>
+      </w:r>
+      <w:r>
+        <w:rPr>
+          <w:rStyle w:val="VerbatimChar"/>
+        </w:rPr>
+        <w:t xml:space="preserve">## 18  0.018 0.6790450 0.2216821 0.05166848 0.04354135</w:t>
+      </w:r>
+      <w:r>
+        <w:br/>
+      </w:r>
+      <w:r>
+        <w:rPr>
+          <w:rStyle w:val="VerbatimChar"/>
+        </w:rPr>
+        <w:t xml:space="preserve">## 19  0.019 0.6748334 0.2210778 0.06459447 0.04535252</w:t>
+      </w:r>
+      <w:r>
+        <w:br/>
+      </w:r>
+      <w:r>
+        <w:rPr>
+          <w:rStyle w:val="VerbatimChar"/>
+        </w:rPr>
+        <w:t xml:space="preserve">## 20  0.020 0.6716433 0.2126388 0.05017054 0.03971128</w:t>
+      </w:r>
+      <w:r>
+        <w:br/>
+      </w:r>
+      <w:r>
+        <w:rPr>
+          <w:rStyle w:val="VerbatimChar"/>
+        </w:rPr>
+        <w:t xml:space="preserve">## 21  0.021 0.6716433 0.2126388 0.05017054 0.03971128</w:t>
+      </w:r>
+      <w:r>
+        <w:br/>
+      </w:r>
+      <w:r>
+        <w:rPr>
+          <w:rStyle w:val="VerbatimChar"/>
+        </w:rPr>
+        <w:t xml:space="preserve">## 22  0.022 0.6716433 0.2126388 0.05017054 0.03971128</w:t>
+      </w:r>
+      <w:r>
+        <w:br/>
+      </w:r>
+      <w:r>
+        <w:rPr>
+          <w:rStyle w:val="VerbatimChar"/>
+        </w:rPr>
+        <w:t xml:space="preserve">## 23  0.023 0.6716433 0.2126388 0.05017054 0.03971128</w:t>
+      </w:r>
+      <w:r>
+        <w:br/>
+      </w:r>
+      <w:r>
+        <w:rPr>
+          <w:rStyle w:val="VerbatimChar"/>
+        </w:rPr>
+        <w:t xml:space="preserve">## 24  0.024 0.6666963 0.2063537 0.05135261 0.03120278</w:t>
+      </w:r>
+      <w:r>
+        <w:br/>
+      </w:r>
+      <w:r>
+        <w:rPr>
+          <w:rStyle w:val="VerbatimChar"/>
+        </w:rPr>
+        <w:t xml:space="preserve">## 25  0.025 0.6666963 0.2063537 0.05135261 0.03120278</w:t>
+      </w:r>
+      <w:r>
+        <w:br/>
+      </w:r>
+      <w:r>
+        <w:rPr>
+          <w:rStyle w:val="VerbatimChar"/>
+        </w:rPr>
+        <w:t xml:space="preserve">## 26  0.026 0.6666963 0.2063537 0.05135261 0.03120278</w:t>
+      </w:r>
+      <w:r>
+        <w:br/>
+      </w:r>
+      <w:r>
+        <w:rPr>
+          <w:rStyle w:val="VerbatimChar"/>
+        </w:rPr>
+        <w:t xml:space="preserve">## 27  0.027 0.6656161 0.2023288 0.05837131 0.03261610</w:t>
+      </w:r>
+      <w:r>
+        <w:br/>
+      </w:r>
+      <w:r>
+        <w:rPr>
+          <w:rStyle w:val="VerbatimChar"/>
+        </w:rPr>
+        <w:t xml:space="preserve">## 28  0.028 0.6656161 0.2023288 0.05837131 0.03261610</w:t>
+      </w:r>
+      <w:r>
+        <w:br/>
+      </w:r>
+      <w:r>
+        <w:rPr>
+          <w:rStyle w:val="VerbatimChar"/>
+        </w:rPr>
+        <w:t xml:space="preserve">## 29  0.029 0.6656161 0.2023288 0.05837131 0.03261610</w:t>
+      </w:r>
+      <w:r>
+        <w:br/>
+      </w:r>
+      <w:r>
+        <w:rPr>
+          <w:rStyle w:val="VerbatimChar"/>
+        </w:rPr>
+        <w:t xml:space="preserve">## 30  0.030 0.6518352 0.1989322 0.05544228 0.03387741</w:t>
+      </w:r>
+      <w:r>
+        <w:br/>
+      </w:r>
+      <w:r>
+        <w:rPr>
+          <w:rStyle w:val="VerbatimChar"/>
+        </w:rPr>
+        <w:t xml:space="preserve">## 31  0.031 0.6518352 0.1989322 0.05544228 0.03387741</w:t>
+      </w:r>
+      <w:r>
+        <w:br/>
+      </w:r>
+      <w:r>
+        <w:rPr>
+          <w:rStyle w:val="VerbatimChar"/>
+        </w:rPr>
+        <w:t xml:space="preserve">## 32  0.032 0.6518352 0.1989322 0.05544228 0.03387741</w:t>
+      </w:r>
+      <w:r>
+        <w:br/>
+      </w:r>
+      <w:r>
+        <w:rPr>
+          <w:rStyle w:val="VerbatimChar"/>
+        </w:rPr>
+        <w:t xml:space="preserve">## 33  0.033 0.6518352 0.1989322 0.05544228 0.03387741</w:t>
+      </w:r>
+      <w:r>
+        <w:br/>
+      </w:r>
+      <w:r>
+        <w:rPr>
+          <w:rStyle w:val="VerbatimChar"/>
+        </w:rPr>
+        <w:t xml:space="preserve">## 34  0.034 0.6518352 0.1989322 0.05544228 0.03387741</w:t>
+      </w:r>
+      <w:r>
+        <w:br/>
+      </w:r>
+      <w:r>
+        <w:rPr>
+          <w:rStyle w:val="VerbatimChar"/>
+        </w:rPr>
+        <w:t xml:space="preserve">## 35  0.035 0.6518352 0.1989322 0.05544228 0.03387741</w:t>
+      </w:r>
+      <w:r>
+        <w:br/>
+      </w:r>
+      <w:r>
+        <w:rPr>
+          <w:rStyle w:val="VerbatimChar"/>
+        </w:rPr>
+        <w:t xml:space="preserve">## 36  0.036 0.6518352 0.1989322 0.05544228 0.03387741</w:t>
+      </w:r>
+      <w:r>
+        <w:br/>
+      </w:r>
+      <w:r>
+        <w:rPr>
+          <w:rStyle w:val="VerbatimChar"/>
+        </w:rPr>
+        <w:t xml:space="preserve">## 37  0.037 0.6518352 0.1989322 0.05544228 0.03387741</w:t>
+      </w:r>
+      <w:r>
+        <w:br/>
+      </w:r>
+      <w:r>
+        <w:rPr>
+          <w:rStyle w:val="VerbatimChar"/>
+        </w:rPr>
+        <w:t xml:space="preserve">## 38  0.038 0.6518352 0.1989322 0.05544228 0.03387741</w:t>
+      </w:r>
+      <w:r>
+        <w:br/>
+      </w:r>
+      <w:r>
+        <w:rPr>
+          <w:rStyle w:val="VerbatimChar"/>
+        </w:rPr>
+        <w:t xml:space="preserve">## 39  0.039 0.6518352 0.1989322 0.05544228 0.03387741</w:t>
+      </w:r>
+      <w:r>
+        <w:br/>
+      </w:r>
+      <w:r>
+        <w:rPr>
+          <w:rStyle w:val="VerbatimChar"/>
+        </w:rPr>
+        <w:t xml:space="preserve">## 40  0.040 0.6518352 0.1989322 0.05544228 0.03387741</w:t>
+      </w:r>
+      <w:r>
+        <w:br/>
+      </w:r>
+      <w:r>
+        <w:rPr>
+          <w:rStyle w:val="VerbatimChar"/>
+        </w:rPr>
+        <w:t xml:space="preserve">## 41  0.041 0.6518352 0.1989322 0.05544228 0.03387741</w:t>
+      </w:r>
+      <w:r>
+        <w:br/>
+      </w:r>
+      <w:r>
+        <w:rPr>
+          <w:rStyle w:val="VerbatimChar"/>
+        </w:rPr>
+        <w:t xml:space="preserve">## 42  0.042 0.6518352 0.1989322 0.05544228 0.03387741</w:t>
+      </w:r>
+      <w:r>
+        <w:br/>
+      </w:r>
+      <w:r>
+        <w:rPr>
+          <w:rStyle w:val="VerbatimChar"/>
+        </w:rPr>
+        <w:t xml:space="preserve">## 43  0.043 0.6518352 0.1989322 0.05544228 0.03387741</w:t>
+      </w:r>
+      <w:r>
+        <w:br/>
+      </w:r>
+      <w:r>
+        <w:rPr>
+          <w:rStyle w:val="VerbatimChar"/>
+        </w:rPr>
+        <w:t xml:space="preserve">## 44  0.044 0.6518352 0.1989322 0.05544228 0.03387741</w:t>
+      </w:r>
+      <w:r>
+        <w:br/>
+      </w:r>
+      <w:r>
+        <w:rPr>
+          <w:rStyle w:val="VerbatimChar"/>
+        </w:rPr>
+        <w:t xml:space="preserve">## 45  0.045 0.6518352 0.1989322 0.05544228 0.03387741</w:t>
+      </w:r>
+      <w:r>
+        <w:br/>
+      </w:r>
+      <w:r>
+        <w:rPr>
+          <w:rStyle w:val="VerbatimChar"/>
+        </w:rPr>
+        <w:t xml:space="preserve">## 46  0.046 0.6518352 0.1989322 0.05544228 0.03387741</w:t>
+      </w:r>
+      <w:r>
+        <w:br/>
+      </w:r>
+      <w:r>
+        <w:rPr>
+          <w:rStyle w:val="VerbatimChar"/>
+        </w:rPr>
+        <w:t xml:space="preserve">## 47  0.047 0.6450976 0.1935822 0.04565720 0.02412143</w:t>
+      </w:r>
+      <w:r>
+        <w:br/>
+      </w:r>
+      <w:r>
+        <w:rPr>
+          <w:rStyle w:val="VerbatimChar"/>
+        </w:rPr>
+        <w:t xml:space="preserve">## 48  0.048 0.6450976 0.1935822 0.04565720 0.02412143</w:t>
+      </w:r>
+      <w:r>
+        <w:br/>
+      </w:r>
+      <w:r>
+        <w:rPr>
+          <w:rStyle w:val="VerbatimChar"/>
+        </w:rPr>
+        <w:t xml:space="preserve">## 49  0.049 0.6450976 0.1935822 0.04565720 0.02412143</w:t>
+      </w:r>
+      <w:r>
+        <w:br/>
+      </w:r>
+      <w:r>
+        <w:rPr>
+          <w:rStyle w:val="VerbatimChar"/>
+        </w:rPr>
+        <w:t xml:space="preserve">## 50  0.050 0.6472178 0.1911850 0.04513227 0.02694270</w:t>
+      </w:r>
+      <w:r>
+        <w:br/>
+      </w:r>
+      <w:r>
+        <w:rPr>
+          <w:rStyle w:val="VerbatimChar"/>
+        </w:rPr>
+        <w:t xml:space="preserve">## 51  0.051 0.6472178 0.1911850 0.04513227 0.02694270</w:t>
+      </w:r>
+      <w:r>
+        <w:br/>
+      </w:r>
+      <w:r>
+        <w:rPr>
+          <w:rStyle w:val="VerbatimChar"/>
+        </w:rPr>
+        <w:t xml:space="preserve">## 52  0.052 0.6472178 0.1911850 0.04513227 0.02694270</w:t>
+      </w:r>
+      <w:r>
+        <w:br/>
+      </w:r>
+      <w:r>
+        <w:rPr>
+          <w:rStyle w:val="VerbatimChar"/>
+        </w:rPr>
+        <w:t xml:space="preserve">## 53  0.053 0.6472178 0.1911850 0.04513227 0.02694270</w:t>
+      </w:r>
+      <w:r>
+        <w:br/>
+      </w:r>
+      <w:r>
+        <w:rPr>
+          <w:rStyle w:val="VerbatimChar"/>
+        </w:rPr>
+        <w:t xml:space="preserve">## 54  0.054 0.6472178 0.1911850 0.04513227 0.02694270</w:t>
+      </w:r>
+      <w:r>
+        <w:br/>
+      </w:r>
+      <w:r>
+        <w:rPr>
+          <w:rStyle w:val="VerbatimChar"/>
+        </w:rPr>
+        <w:t xml:space="preserve">## 55  0.055 0.6472178 0.1911850 0.04513227 0.02694270</w:t>
+      </w:r>
+      <w:r>
+        <w:br/>
+      </w:r>
+      <w:r>
+        <w:rPr>
+          <w:rStyle w:val="VerbatimChar"/>
+        </w:rPr>
+        <w:t xml:space="preserve">## 56  0.056 0.6472178 0.1911850 0.04513227 0.02694270</w:t>
+      </w:r>
+      <w:r>
+        <w:br/>
+      </w:r>
+      <w:r>
+        <w:rPr>
+          <w:rStyle w:val="VerbatimChar"/>
+        </w:rPr>
+        <w:t xml:space="preserve">## 57  0.057 0.6472178 0.1911850 0.04513227 0.02694270</w:t>
+      </w:r>
+      <w:r>
+        <w:br/>
+      </w:r>
+      <w:r>
+        <w:rPr>
+          <w:rStyle w:val="VerbatimChar"/>
+        </w:rPr>
+        <w:t xml:space="preserve">## 58  0.058 0.6472178 0.1911850 0.04513227 0.02694270</w:t>
+      </w:r>
+      <w:r>
+        <w:br/>
+      </w:r>
+      <w:r>
+        <w:rPr>
+          <w:rStyle w:val="VerbatimChar"/>
+        </w:rPr>
+        <w:t xml:space="preserve">## 59  0.059 0.6472178 0.1911850 0.04513227 0.02694270</w:t>
+      </w:r>
+      <w:r>
+        <w:br/>
+      </w:r>
+      <w:r>
+        <w:rPr>
+          <w:rStyle w:val="VerbatimChar"/>
+        </w:rPr>
+        <w:t xml:space="preserve">## 60  0.060 0.6363023 0.1843559 0.04092393 0.02672190</w:t>
+      </w:r>
+      <w:r>
+        <w:br/>
+      </w:r>
+      <w:r>
+        <w:rPr>
+          <w:rStyle w:val="VerbatimChar"/>
+        </w:rPr>
+        <w:t xml:space="preserve">## 61  0.061 0.6363023 0.1843559 0.04092393 0.02672190</w:t>
+      </w:r>
+      <w:r>
+        <w:br/>
+      </w:r>
+      <w:r>
+        <w:rPr>
+          <w:rStyle w:val="VerbatimChar"/>
+        </w:rPr>
+        <w:t xml:space="preserve">## 62  0.062 0.6363023 0.1843559 0.04092393 0.02672190</w:t>
+      </w:r>
+      <w:r>
+        <w:br/>
+      </w:r>
+      <w:r>
+        <w:rPr>
+          <w:rStyle w:val="VerbatimChar"/>
+        </w:rPr>
+        <w:t xml:space="preserve">## 63  0.063 0.6363023 0.1843559 0.04092393 0.02672190</w:t>
+      </w:r>
+      <w:r>
+        <w:br/>
+      </w:r>
+      <w:r>
+        <w:rPr>
+          <w:rStyle w:val="VerbatimChar"/>
+        </w:rPr>
+        <w:t xml:space="preserve">## 64  0.064 0.6363023 0.1843559 0.04092393 0.02672190</w:t>
+      </w:r>
+      <w:r>
+        <w:br/>
+      </w:r>
+      <w:r>
+        <w:rPr>
+          <w:rStyle w:val="VerbatimChar"/>
+        </w:rPr>
+        <w:t xml:space="preserve">## 65  0.065 0.6363023 0.1843559 0.04092393 0.02672190</w:t>
+      </w:r>
+      <w:r>
+        <w:br/>
+      </w:r>
+      <w:r>
+        <w:rPr>
+          <w:rStyle w:val="VerbatimChar"/>
+        </w:rPr>
+        <w:t xml:space="preserve">## 66  0.066 0.6363023 0.1843559 0.04092393 0.02672190</w:t>
+      </w:r>
+      <w:r>
+        <w:br/>
+      </w:r>
+      <w:r>
+        <w:rPr>
+          <w:rStyle w:val="VerbatimChar"/>
+        </w:rPr>
+        <w:t xml:space="preserve">## 67  0.067 0.6224725 0.1803389 0.04592717 0.02904421</w:t>
+      </w:r>
+      <w:r>
+        <w:br/>
+      </w:r>
+      <w:r>
+        <w:rPr>
+          <w:rStyle w:val="VerbatimChar"/>
+        </w:rPr>
+        <w:t xml:space="preserve">## 68  0.068 0.6224725 0.1803389 0.04592717 0.02904421</w:t>
+      </w:r>
+      <w:r>
+        <w:br/>
+      </w:r>
+      <w:r>
+        <w:rPr>
+          <w:rStyle w:val="VerbatimChar"/>
+        </w:rPr>
+        <w:t xml:space="preserve">## 69  0.069 0.6224725 0.1803389 0.04592717 0.02904421</w:t>
+      </w:r>
+      <w:r>
+        <w:br/>
+      </w:r>
+      <w:r>
+        <w:rPr>
+          <w:rStyle w:val="VerbatimChar"/>
+        </w:rPr>
+        <w:t xml:space="preserve">## 70  0.070 0.6224725 0.1803389 0.04592717 0.02904421</w:t>
+      </w:r>
+      <w:r>
+        <w:br/>
+      </w:r>
+      <w:r>
+        <w:rPr>
+          <w:rStyle w:val="VerbatimChar"/>
+        </w:rPr>
+        <w:t xml:space="preserve">## 71  0.071 0.6224725 0.1803389 0.04592717 0.02904421</w:t>
+      </w:r>
+      <w:r>
+        <w:br/>
+      </w:r>
+      <w:r>
+        <w:rPr>
+          <w:rStyle w:val="VerbatimChar"/>
+        </w:rPr>
+        <w:t xml:space="preserve">## 72  0.072 0.6224725 0.1803389 0.04592717 0.02904421</w:t>
+      </w:r>
+      <w:r>
+        <w:br/>
+      </w:r>
+      <w:r>
+        <w:rPr>
+          <w:rStyle w:val="VerbatimChar"/>
+        </w:rPr>
+        <w:t xml:space="preserve">## 73  0.073 0.6224725 0.1803389 0.04592717 0.02904421</w:t>
+      </w:r>
+      <w:r>
+        <w:br/>
+      </w:r>
+      <w:r>
+        <w:rPr>
+          <w:rStyle w:val="VerbatimChar"/>
+        </w:rPr>
+        <w:t xml:space="preserve">## 74  0.074 0.6224725 0.1803389 0.04592717 0.02904421</w:t>
+      </w:r>
+      <w:r>
+        <w:br/>
+      </w:r>
+      <w:r>
+        <w:rPr>
+          <w:rStyle w:val="VerbatimChar"/>
+        </w:rPr>
+        <w:t xml:space="preserve">## 75  0.075 0.6224725 0.1803389 0.04592717 0.02904421</w:t>
+      </w:r>
+      <w:r>
+        <w:br/>
+      </w:r>
+      <w:r>
+        <w:rPr>
+          <w:rStyle w:val="VerbatimChar"/>
+        </w:rPr>
+        <w:t xml:space="preserve">## 76  0.076 0.6224725 0.1803389 0.04592717 0.02904421</w:t>
+      </w:r>
+      <w:r>
+        <w:br/>
+      </w:r>
+      <w:r>
+        <w:rPr>
+          <w:rStyle w:val="VerbatimChar"/>
+        </w:rPr>
+        <w:t xml:space="preserve">## 77  0.077 0.6224725 0.1803389 0.04592717 0.02904421</w:t>
+      </w:r>
+      <w:r>
+        <w:br/>
+      </w:r>
+      <w:r>
+        <w:rPr>
+          <w:rStyle w:val="VerbatimChar"/>
+        </w:rPr>
+        <w:t xml:space="preserve">## 78  0.078 0.6224725 0.1803389 0.04592717 0.02904421</w:t>
+      </w:r>
+      <w:r>
+        <w:br/>
+      </w:r>
+      <w:r>
+        <w:rPr>
+          <w:rStyle w:val="VerbatimChar"/>
+        </w:rPr>
+        <w:t xml:space="preserve">## 79  0.079 0.6224725 0.1803389 0.04592717 0.02904421</w:t>
+      </w:r>
+      <w:r>
+        <w:br/>
+      </w:r>
+      <w:r>
+        <w:rPr>
+          <w:rStyle w:val="VerbatimChar"/>
+        </w:rPr>
+        <w:t xml:space="preserve">## 80  0.080 0.6224725 0.1803389 0.04592717 0.02904421</w:t>
+      </w:r>
+      <w:r>
+        <w:br/>
+      </w:r>
+      <w:r>
+        <w:rPr>
+          <w:rStyle w:val="VerbatimChar"/>
+        </w:rPr>
+        <w:t xml:space="preserve">## 81  0.081 0.6224725 0.1803389 0.04592717 0.02904421</w:t>
+      </w:r>
+      <w:r>
+        <w:br/>
+      </w:r>
+      <w:r>
+        <w:rPr>
+          <w:rStyle w:val="VerbatimChar"/>
+        </w:rPr>
+        <w:t xml:space="preserve">## 82  0.082 0.6224725 0.1803389 0.04592717 0.02904421</w:t>
+      </w:r>
+      <w:r>
+        <w:br/>
+      </w:r>
+      <w:r>
+        <w:rPr>
+          <w:rStyle w:val="VerbatimChar"/>
+        </w:rPr>
+        <w:t xml:space="preserve">## 83  0.083 0.6224725 0.1803389 0.04592717 0.02904421</w:t>
+      </w:r>
+      <w:r>
+        <w:br/>
+      </w:r>
+      <w:r>
+        <w:rPr>
+          <w:rStyle w:val="VerbatimChar"/>
+        </w:rPr>
+        <w:t xml:space="preserve">## 84  0.084 0.6224725 0.1803389 0.04592717 0.02904421</w:t>
+      </w:r>
+      <w:r>
+        <w:br/>
+      </w:r>
+      <w:r>
+        <w:rPr>
+          <w:rStyle w:val="VerbatimChar"/>
+        </w:rPr>
+        <w:t xml:space="preserve">## 85  0.085 0.6224725 0.1803389 0.04592717 0.02904421</w:t>
+      </w:r>
+      <w:r>
+        <w:br/>
+      </w:r>
+      <w:r>
+        <w:rPr>
+          <w:rStyle w:val="VerbatimChar"/>
+        </w:rPr>
+        <w:t xml:space="preserve">## 86  0.086 0.6224725 0.1803389 0.04592717 0.02904421</w:t>
+      </w:r>
+      <w:r>
+        <w:br/>
+      </w:r>
+      <w:r>
+        <w:rPr>
+          <w:rStyle w:val="VerbatimChar"/>
+        </w:rPr>
+        <w:t xml:space="preserve">## 87  0.087 0.6224725 0.1803389 0.04592717 0.02904421</w:t>
+      </w:r>
+      <w:r>
+        <w:br/>
+      </w:r>
+      <w:r>
+        <w:rPr>
+          <w:rStyle w:val="VerbatimChar"/>
+        </w:rPr>
+        <w:t xml:space="preserve">## 88  0.088 0.6224725 0.1803389 0.04592717 0.02904421</w:t>
+      </w:r>
+      <w:r>
+        <w:br/>
+      </w:r>
+      <w:r>
+        <w:rPr>
+          <w:rStyle w:val="VerbatimChar"/>
+        </w:rPr>
+        <w:t xml:space="preserve">## 89  0.089 0.6224725 0.1803389 0.04592717 0.02904421</w:t>
+      </w:r>
+      <w:r>
+        <w:br/>
+      </w:r>
+      <w:r>
+        <w:rPr>
+          <w:rStyle w:val="VerbatimChar"/>
+        </w:rPr>
+        <w:t xml:space="preserve">## 90  0.090 0.6224725 0.1803389 0.04592717 0.02904421</w:t>
+      </w:r>
+      <w:r>
+        <w:br/>
+      </w:r>
+      <w:r>
+        <w:rPr>
+          <w:rStyle w:val="VerbatimChar"/>
+        </w:rPr>
+        <w:t xml:space="preserve">## 91  0.091 0.6224725 0.1803389 0.04592717 0.02904421</w:t>
+      </w:r>
+      <w:r>
+        <w:br/>
+      </w:r>
+      <w:r>
+        <w:rPr>
+          <w:rStyle w:val="VerbatimChar"/>
+        </w:rPr>
+        <w:t xml:space="preserve">## 92  0.092 0.6224725 0.1803389 0.04592717 0.02904421</w:t>
+      </w:r>
+      <w:r>
+        <w:br/>
+      </w:r>
+      <w:r>
+        <w:rPr>
+          <w:rStyle w:val="VerbatimChar"/>
+        </w:rPr>
+        <w:t xml:space="preserve">## 93  0.093 0.6224725 0.1803389 0.04592717 0.02904421</w:t>
+      </w:r>
+      <w:r>
+        <w:br/>
+      </w:r>
+      <w:r>
+        <w:rPr>
+          <w:rStyle w:val="VerbatimChar"/>
+        </w:rPr>
+        <w:t xml:space="preserve">## 94  0.094 0.6224725 0.1803389 0.04592717 0.02904421</w:t>
+      </w:r>
+      <w:r>
+        <w:br/>
+      </w:r>
+      <w:r>
+        <w:rPr>
+          <w:rStyle w:val="VerbatimChar"/>
+        </w:rPr>
+        <w:t xml:space="preserve">## 95  0.095 0.6224725 0.1803389 0.04592717 0.02904421</w:t>
+      </w:r>
+      <w:r>
+        <w:br/>
+      </w:r>
+      <w:r>
+        <w:rPr>
+          <w:rStyle w:val="VerbatimChar"/>
+        </w:rPr>
+        <w:t xml:space="preserve">## 96  0.096 0.6224725 0.1803389 0.04592717 0.02904421</w:t>
+      </w:r>
+      <w:r>
+        <w:br/>
+      </w:r>
+      <w:r>
+        <w:rPr>
+          <w:rStyle w:val="VerbatimChar"/>
+        </w:rPr>
+        <w:t xml:space="preserve">## 97  0.097 0.6224725 0.1803389 0.04592717 0.02904421</w:t>
+      </w:r>
+      <w:r>
+        <w:br/>
+      </w:r>
+      <w:r>
+        <w:rPr>
+          <w:rStyle w:val="VerbatimChar"/>
+        </w:rPr>
+        <w:t xml:space="preserve">## 98  0.098 0.6224725 0.1803389 0.04592717 0.02904421</w:t>
+      </w:r>
+      <w:r>
+        <w:br/>
+      </w:r>
+      <w:r>
+        <w:rPr>
+          <w:rStyle w:val="VerbatimChar"/>
+        </w:rPr>
+        <w:t xml:space="preserve">## 99  0.099 0.6224725 0.1803389 0.04592717 0.02904421</w:t>
+      </w:r>
+      <w:r>
+        <w:br/>
+      </w:r>
+      <w:r>
+        <w:rPr>
+          <w:rStyle w:val="VerbatimChar"/>
+        </w:rPr>
+        <w:t xml:space="preserve">## 100 0.100 0.6224725 0.1803389 0.04592717 0.02904421</w:t>
       </w:r>
     </w:p>
     <w:p>
@@ -4058,7 +4082,7 @@
         <w:rPr>
           <w:rStyle w:val="VerbatimChar"/>
         </w:rPr>
-        <w:t xml:space="preserve">##   only 20 most important variables shown (out of 36)</w:t>
+        <w:t xml:space="preserve">##   only 20 most important variables shown (out of 26)</w:t>
       </w:r>
       <w:r>
         <w:br/>
@@ -4076,187 +4100,187 @@
         <w:rPr>
           <w:rStyle w:val="VerbatimChar"/>
         </w:rPr>
-        <w:t xml:space="preserve">##                        Overall</w:t>
-      </w:r>
-      <w:r>
-        <w:br/>
-      </w:r>
-      <w:r>
-        <w:rPr>
-          <w:rStyle w:val="VerbatimChar"/>
-        </w:rPr>
-        <w:t xml:space="preserve">## age                   100.0000</w:t>
-      </w:r>
-      <w:r>
-        <w:br/>
-      </w:r>
-      <w:r>
-        <w:rPr>
-          <w:rStyle w:val="VerbatimChar"/>
-        </w:rPr>
-        <w:t xml:space="preserve">## bmi                    66.1311</w:t>
-      </w:r>
-      <w:r>
-        <w:br/>
-      </w:r>
-      <w:r>
-        <w:rPr>
-          <w:rStyle w:val="VerbatimChar"/>
-        </w:rPr>
-        <w:t xml:space="preserve">## educationCollege Grad  26.0499</w:t>
-      </w:r>
-      <w:r>
-        <w:br/>
-      </w:r>
-      <w:r>
-        <w:rPr>
-          <w:rStyle w:val="VerbatimChar"/>
-        </w:rPr>
-        <w:t xml:space="preserve">## pulse                  26.0073</w:t>
-      </w:r>
-      <w:r>
-        <w:br/>
-      </w:r>
-      <w:r>
-        <w:rPr>
-          <w:rStyle w:val="VerbatimChar"/>
-        </w:rPr>
-        <w:t xml:space="preserve">## hh_incomemore 99999    19.4667</w:t>
-      </w:r>
-      <w:r>
-        <w:br/>
-      </w:r>
-      <w:r>
-        <w:rPr>
-          <w:rStyle w:val="VerbatimChar"/>
-        </w:rPr>
-        <w:t xml:space="preserve">## phys_activeYes         12.6279</w:t>
-      </w:r>
-      <w:r>
-        <w:br/>
-      </w:r>
-      <w:r>
-        <w:rPr>
-          <w:rStyle w:val="VerbatimChar"/>
-        </w:rPr>
-        <w:t xml:space="preserve">## race1White              4.9343</w:t>
-      </w:r>
-      <w:r>
-        <w:br/>
-      </w:r>
-      <w:r>
-        <w:rPr>
-          <w:rStyle w:val="VerbatimChar"/>
-        </w:rPr>
-        <w:t xml:space="preserve">## race1Mexican            4.6393</w:t>
-      </w:r>
-      <w:r>
-        <w:br/>
-      </w:r>
-      <w:r>
-        <w:rPr>
-          <w:rStyle w:val="VerbatimChar"/>
-        </w:rPr>
-        <w:t xml:space="preserve">## smoke100Yes             4.2695</w:t>
-      </w:r>
-      <w:r>
-        <w:br/>
-      </w:r>
-      <w:r>
-        <w:rPr>
-          <w:rStyle w:val="VerbatimChar"/>
-        </w:rPr>
-        <w:t xml:space="preserve">## hh_income45000-54999    3.6509</w:t>
-      </w:r>
-      <w:r>
-        <w:br/>
-      </w:r>
-      <w:r>
-        <w:rPr>
-          <w:rStyle w:val="VerbatimChar"/>
-        </w:rPr>
-        <w:t xml:space="preserve">## hh_income65000-74999    2.0205</w:t>
-      </w:r>
-      <w:r>
-        <w:br/>
-      </w:r>
-      <w:r>
-        <w:rPr>
-          <w:rStyle w:val="VerbatimChar"/>
-        </w:rPr>
-        <w:t xml:space="preserve">## hh_income55000-64999    1.9376</w:t>
-      </w:r>
-      <w:r>
-        <w:br/>
-      </w:r>
-      <w:r>
-        <w:rPr>
-          <w:rStyle w:val="VerbatimChar"/>
-        </w:rPr>
-        <w:t xml:space="preserve">## race1Hispanic           1.3287</w:t>
-      </w:r>
-      <w:r>
-        <w:br/>
-      </w:r>
-      <w:r>
-        <w:rPr>
-          <w:rStyle w:val="VerbatimChar"/>
-        </w:rPr>
-        <w:t xml:space="preserve">## hh_income35000-44999    1.3101</w:t>
-      </w:r>
-      <w:r>
-        <w:br/>
-      </w:r>
-      <w:r>
-        <w:rPr>
-          <w:rStyle w:val="VerbatimChar"/>
-        </w:rPr>
-        <w:t xml:space="preserve">## educationHigh School    1.1938</w:t>
-      </w:r>
-      <w:r>
-        <w:br/>
-      </w:r>
-      <w:r>
-        <w:rPr>
-          <w:rStyle w:val="VerbatimChar"/>
-        </w:rPr>
-        <w:t xml:space="preserve">## educationSome College   0.8119</w:t>
-      </w:r>
-      <w:r>
-        <w:br/>
-      </w:r>
-      <w:r>
-        <w:rPr>
-          <w:rStyle w:val="VerbatimChar"/>
-        </w:rPr>
-        <w:t xml:space="preserve">## hh_income10000-14999    0.7489</w:t>
-      </w:r>
-      <w:r>
-        <w:br/>
-      </w:r>
-      <w:r>
-        <w:rPr>
-          <w:rStyle w:val="VerbatimChar"/>
-        </w:rPr>
-        <w:t xml:space="preserve">## hh_income 5000-9999     0.5465</w:t>
-      </w:r>
-      <w:r>
-        <w:br/>
-      </w:r>
-      <w:r>
-        <w:rPr>
-          <w:rStyle w:val="VerbatimChar"/>
-        </w:rPr>
-        <w:t xml:space="preserve">## hh_income15000-19999    0.4811</w:t>
-      </w:r>
-      <w:r>
-        <w:br/>
-      </w:r>
-      <w:r>
-        <w:rPr>
-          <w:rStyle w:val="VerbatimChar"/>
-        </w:rPr>
-        <w:t xml:space="preserve">## race1Other              0.4501</w:t>
+        <w:t xml:space="preserve">##                         Overall</w:t>
+      </w:r>
+      <w:r>
+        <w:br/>
+      </w:r>
+      <w:r>
+        <w:rPr>
+          <w:rStyle w:val="VerbatimChar"/>
+        </w:rPr>
+        <w:t xml:space="preserve">## age                     100.000</w:t>
+      </w:r>
+      <w:r>
+        <w:br/>
+      </w:r>
+      <w:r>
+        <w:rPr>
+          <w:rStyle w:val="VerbatimChar"/>
+        </w:rPr>
+        <w:t xml:space="preserve">## bmi                      65.948</w:t>
+      </w:r>
+      <w:r>
+        <w:br/>
+      </w:r>
+      <w:r>
+        <w:rPr>
+          <w:rStyle w:val="VerbatimChar"/>
+        </w:rPr>
+        <w:t xml:space="preserve">## phys_activeYes           34.379</w:t>
+      </w:r>
+      <w:r>
+        <w:br/>
+      </w:r>
+      <w:r>
+        <w:rPr>
+          <w:rStyle w:val="VerbatimChar"/>
+        </w:rPr>
+        <w:t xml:space="preserve">## educationCollege Grad    26.661</w:t>
+      </w:r>
+      <w:r>
+        <w:br/>
+      </w:r>
+      <w:r>
+        <w:rPr>
+          <w:rStyle w:val="VerbatimChar"/>
+        </w:rPr>
+        <w:t xml:space="preserve">## hh_incomemore 99999      20.201</w:t>
+      </w:r>
+      <w:r>
+        <w:br/>
+      </w:r>
+      <w:r>
+        <w:rPr>
+          <w:rStyle w:val="VerbatimChar"/>
+        </w:rPr>
+        <w:t xml:space="preserve">## race1White                7.320</w:t>
+      </w:r>
+      <w:r>
+        <w:br/>
+      </w:r>
+      <w:r>
+        <w:rPr>
+          <w:rStyle w:val="VerbatimChar"/>
+        </w:rPr>
+        <w:t xml:space="preserve">## pulse                     2.347</w:t>
+      </w:r>
+      <w:r>
+        <w:br/>
+      </w:r>
+      <w:r>
+        <w:rPr>
+          <w:rStyle w:val="VerbatimChar"/>
+        </w:rPr>
+        <w:t xml:space="preserve">## `educationHigh School`    0.000</w:t>
+      </w:r>
+      <w:r>
+        <w:br/>
+      </w:r>
+      <w:r>
+        <w:rPr>
+          <w:rStyle w:val="VerbatimChar"/>
+        </w:rPr>
+        <w:t xml:space="preserve">## smoke100Yes               0.000</w:t>
+      </w:r>
+      <w:r>
+        <w:br/>
+      </w:r>
+      <w:r>
+        <w:rPr>
+          <w:rStyle w:val="VerbatimChar"/>
+        </w:rPr>
+        <w:t xml:space="preserve">## race1Hispanic             0.000</w:t>
+      </w:r>
+      <w:r>
+        <w:br/>
+      </w:r>
+      <w:r>
+        <w:rPr>
+          <w:rStyle w:val="VerbatimChar"/>
+        </w:rPr>
+        <w:t xml:space="preserve">## race1Other                0.000</w:t>
+      </w:r>
+      <w:r>
+        <w:br/>
+      </w:r>
+      <w:r>
+        <w:rPr>
+          <w:rStyle w:val="VerbatimChar"/>
+        </w:rPr>
+        <w:t xml:space="preserve">## `hh_income20000-24999`    0.000</w:t>
+      </w:r>
+      <w:r>
+        <w:br/>
+      </w:r>
+      <w:r>
+        <w:rPr>
+          <w:rStyle w:val="VerbatimChar"/>
+        </w:rPr>
+        <w:t xml:space="preserve">## `hh_income55000-64999`    0.000</w:t>
+      </w:r>
+      <w:r>
+        <w:br/>
+      </w:r>
+      <w:r>
+        <w:rPr>
+          <w:rStyle w:val="VerbatimChar"/>
+        </w:rPr>
+        <w:t xml:space="preserve">## `hh_incomemore 99999`     0.000</w:t>
+      </w:r>
+      <w:r>
+        <w:br/>
+      </w:r>
+      <w:r>
+        <w:rPr>
+          <w:rStyle w:val="VerbatimChar"/>
+        </w:rPr>
+        <w:t xml:space="preserve">## `educationCollege Grad`   0.000</w:t>
+      </w:r>
+      <w:r>
+        <w:br/>
+      </w:r>
+      <w:r>
+        <w:rPr>
+          <w:rStyle w:val="VerbatimChar"/>
+        </w:rPr>
+        <w:t xml:space="preserve">## `hh_income 5000-9999`     0.000</w:t>
+      </w:r>
+      <w:r>
+        <w:br/>
+      </w:r>
+      <w:r>
+        <w:rPr>
+          <w:rStyle w:val="VerbatimChar"/>
+        </w:rPr>
+        <w:t xml:space="preserve">## `hh_income65000-74999`    0.000</w:t>
+      </w:r>
+      <w:r>
+        <w:br/>
+      </w:r>
+      <w:r>
+        <w:rPr>
+          <w:rStyle w:val="VerbatimChar"/>
+        </w:rPr>
+        <w:t xml:space="preserve">## `educationSome College`   0.000</w:t>
+      </w:r>
+      <w:r>
+        <w:br/>
+      </w:r>
+      <w:r>
+        <w:rPr>
+          <w:rStyle w:val="VerbatimChar"/>
+        </w:rPr>
+        <w:t xml:space="preserve">## `hh_income10000-14999`    0.000</w:t>
+      </w:r>
+      <w:r>
+        <w:br/>
+      </w:r>
+      <w:r>
+        <w:rPr>
+          <w:rStyle w:val="VerbatimChar"/>
+        </w:rPr>
+        <w:t xml:space="preserve">## `hh_income25000-34999`    0.000</w:t>
       </w:r>
     </w:p>
     <w:bookmarkEnd w:id="34"/>
@@ -4715,15 +4739,6 @@
       </w:pPr>
       <w:r>
         <w:rPr>
-          <w:rStyle w:val="CommentTok"/>
-        </w:rPr>
-        <w:t xml:space="preserve">#See information about final model</w:t>
-      </w:r>
-      <w:r>
-        <w:br/>
-      </w:r>
-      <w:r>
-        <w:rPr>
           <w:rStyle w:val="NormalTok"/>
         </w:rPr>
         <w:t xml:space="preserve">svm</w:t>
@@ -4738,7 +4753,7 @@
         <w:rPr>
           <w:rStyle w:val="NormalTok"/>
         </w:rPr>
-        <w:t xml:space="preserve">finalModel</w:t>
+        <w:t xml:space="preserve">bestTune</w:t>
       </w:r>
     </w:p>
     <w:p>
@@ -4749,6 +4764,58 @@
         <w:rPr>
           <w:rStyle w:val="VerbatimChar"/>
         </w:rPr>
+        <w:t xml:space="preserve">##           C</w:t>
+      </w:r>
+      <w:r>
+        <w:br/>
+      </w:r>
+      <w:r>
+        <w:rPr>
+          <w:rStyle w:val="VerbatimChar"/>
+        </w:rPr>
+        <w:t xml:space="preserve">## 4 0.2077931</w:t>
+      </w:r>
+    </w:p>
+    <w:p>
+      <w:pPr>
+        <w:pStyle w:val="SourceCode"/>
+      </w:pPr>
+      <w:r>
+        <w:rPr>
+          <w:rStyle w:val="CommentTok"/>
+        </w:rPr>
+        <w:t xml:space="preserve">#See information about final model</w:t>
+      </w:r>
+      <w:r>
+        <w:br/>
+      </w:r>
+      <w:r>
+        <w:rPr>
+          <w:rStyle w:val="NormalTok"/>
+        </w:rPr>
+        <w:t xml:space="preserve">svm</w:t>
+      </w:r>
+      <w:r>
+        <w:rPr>
+          <w:rStyle w:val="SpecialCharTok"/>
+        </w:rPr>
+        <w:t xml:space="preserve">$</w:t>
+      </w:r>
+      <w:r>
+        <w:rPr>
+          <w:rStyle w:val="NormalTok"/>
+        </w:rPr>
+        <w:t xml:space="preserve">finalModel</w:t>
+      </w:r>
+    </w:p>
+    <w:p>
+      <w:pPr>
+        <w:pStyle w:val="SourceCode"/>
+      </w:pPr>
+      <w:r>
+        <w:rPr>
+          <w:rStyle w:val="VerbatimChar"/>
+        </w:rPr>
         <w:t xml:space="preserve">## Support Vector Machine object of class "ksvm" </w:t>
       </w:r>
       <w:r>
@@ -4776,7 +4843,7 @@
         <w:rPr>
           <w:rStyle w:val="VerbatimChar"/>
         </w:rPr>
-        <w:t xml:space="preserve">##  parameter : cost C = 0.552448275862069 </w:t>
+        <w:t xml:space="preserve">##  parameter : cost C = 0.207793103448276 </w:t>
       </w:r>
       <w:r>
         <w:br/>
@@ -4812,7 +4879,7 @@
         <w:rPr>
           <w:rStyle w:val="VerbatimChar"/>
         </w:rPr>
-        <w:t xml:space="preserve">## Number of Support Vectors : 549 </w:t>
+        <w:t xml:space="preserve">## Number of Support Vectors : 408 </w:t>
       </w:r>
       <w:r>
         <w:br/>
@@ -4830,16 +4897,16 @@
         <w:rPr>
           <w:rStyle w:val="VerbatimChar"/>
         </w:rPr>
-        <w:t xml:space="preserve">## Objective Function Value : -293.8974 </w:t>
-      </w:r>
-      <w:r>
-        <w:br/>
-      </w:r>
-      <w:r>
-        <w:rPr>
-          <w:rStyle w:val="VerbatimChar"/>
-        </w:rPr>
-        <w:t xml:space="preserve">## Training error : 0.247835 </w:t>
+        <w:t xml:space="preserve">## Objective Function Value : -81.1628 </w:t>
+      </w:r>
+      <w:r>
+        <w:br/>
+      </w:r>
+      <w:r>
+        <w:rPr>
+          <w:rStyle w:val="VerbatimChar"/>
+        </w:rPr>
+        <w:t xml:space="preserve">## Training error : 0.232836 </w:t>
       </w:r>
       <w:r>
         <w:br/>
@@ -5187,16 +5254,16 @@
         <w:rPr>
           <w:rStyle w:val="VerbatimChar"/>
         </w:rPr>
-        <w:t xml:space="preserve">##        No  62.9  2.4</w:t>
-      </w:r>
-      <w:r>
-        <w:br/>
-      </w:r>
-      <w:r>
-        <w:rPr>
-          <w:rStyle w:val="VerbatimChar"/>
-        </w:rPr>
-        <w:t xml:space="preserve">##        Yes 26.8  8.0</w:t>
+        <w:t xml:space="preserve">##        No  59.3  3.0</w:t>
+      </w:r>
+      <w:r>
+        <w:br/>
+      </w:r>
+      <w:r>
+        <w:rPr>
+          <w:rStyle w:val="VerbatimChar"/>
+        </w:rPr>
+        <w:t xml:space="preserve">##        Yes 28.8  8.9</w:t>
       </w:r>
       <w:r>
         <w:br/>
@@ -5214,7 +5281,7 @@
         <w:rPr>
           <w:rStyle w:val="VerbatimChar"/>
         </w:rPr>
-        <w:t xml:space="preserve">##  Accuracy (average) : 0.7083</w:t>
+        <w:t xml:space="preserve">##  Accuracy (average) : 0.6819</w:t>
       </w:r>
     </w:p>
     <w:p>
@@ -5296,34 +5363,34 @@
         <w:rPr>
           <w:rStyle w:val="VerbatimChar"/>
         </w:rPr>
-        <w:t xml:space="preserve">##        No  64.4  2.4</w:t>
-      </w:r>
-      <w:r>
-        <w:br/>
-      </w:r>
-      <w:r>
-        <w:rPr>
-          <w:rStyle w:val="VerbatimChar"/>
-        </w:rPr>
-        <w:t xml:space="preserve">##        Yes 25.2  7.9</w:t>
-      </w:r>
-      <w:r>
-        <w:br/>
-      </w:r>
-      <w:r>
-        <w:rPr>
-          <w:rStyle w:val="VerbatimChar"/>
-        </w:rPr>
-        <w:t xml:space="preserve">##                             </w:t>
-      </w:r>
-      <w:r>
-        <w:br/>
-      </w:r>
-      <w:r>
-        <w:rPr>
-          <w:rStyle w:val="VerbatimChar"/>
-        </w:rPr>
-        <w:t xml:space="preserve">##  Accuracy (average) : 0.7238</w:t>
+        <w:t xml:space="preserve">##        No  62.8  2.6</w:t>
+      </w:r>
+      <w:r>
+        <w:br/>
+      </w:r>
+      <w:r>
+        <w:rPr>
+          <w:rStyle w:val="VerbatimChar"/>
+        </w:rPr>
+        <w:t xml:space="preserve">##        Yes 25.4  9.2</w:t>
+      </w:r>
+      <w:r>
+        <w:br/>
+      </w:r>
+      <w:r>
+        <w:rPr>
+          <w:rStyle w:val="VerbatimChar"/>
+        </w:rPr>
+        <w:t xml:space="preserve">##                           </w:t>
+      </w:r>
+      <w:r>
+        <w:br/>
+      </w:r>
+      <w:r>
+        <w:rPr>
+          <w:rStyle w:val="VerbatimChar"/>
+        </w:rPr>
+        <w:t xml:space="preserve">##  Accuracy (average) : 0.72</w:t>
       </w:r>
     </w:p>
     <w:p>
@@ -5405,16 +5472,16 @@
         <w:rPr>
           <w:rStyle w:val="VerbatimChar"/>
         </w:rPr>
-        <w:t xml:space="preserve">##        No  64.0  2.6</w:t>
-      </w:r>
-      <w:r>
-        <w:br/>
-      </w:r>
-      <w:r>
-        <w:rPr>
-          <w:rStyle w:val="VerbatimChar"/>
-        </w:rPr>
-        <w:t xml:space="preserve">##        Yes 25.7  7.8</w:t>
+        <w:t xml:space="preserve">##        No  62.9  2.8</w:t>
+      </w:r>
+      <w:r>
+        <w:br/>
+      </w:r>
+      <w:r>
+        <w:rPr>
+          <w:rStyle w:val="VerbatimChar"/>
+        </w:rPr>
+        <w:t xml:space="preserve">##        Yes 25.2  9.0</w:t>
       </w:r>
       <w:r>
         <w:br/>
@@ -5432,7 +5499,7 @@
         <w:rPr>
           <w:rStyle w:val="VerbatimChar"/>
         </w:rPr>
-        <w:t xml:space="preserve">##  Accuracy (average) : 0.7175</w:t>
+        <w:t xml:space="preserve">##  Accuracy (average) : 0.7193</w:t>
       </w:r>
     </w:p>
     <w:p>
@@ -5631,205 +5698,205 @@
         <w:rPr>
           <w:rStyle w:val="VerbatimChar"/>
         </w:rPr>
-        <w:t xml:space="preserve">## Prediction   No  Yes</w:t>
-      </w:r>
-      <w:r>
-        <w:br/>
-      </w:r>
-      <w:r>
-        <w:rPr>
-          <w:rStyle w:val="VerbatimChar"/>
-        </w:rPr>
-        <w:t xml:space="preserve">##        No  1237   36</w:t>
-      </w:r>
-      <w:r>
-        <w:br/>
-      </w:r>
-      <w:r>
-        <w:rPr>
-          <w:rStyle w:val="VerbatimChar"/>
-        </w:rPr>
-        <w:t xml:space="preserve">##        Yes  472  161</w:t>
-      </w:r>
-      <w:r>
-        <w:br/>
-      </w:r>
-      <w:r>
-        <w:rPr>
-          <w:rStyle w:val="VerbatimChar"/>
-        </w:rPr>
-        <w:t xml:space="preserve">##                                          </w:t>
-      </w:r>
-      <w:r>
-        <w:br/>
-      </w:r>
-      <w:r>
-        <w:rPr>
-          <w:rStyle w:val="VerbatimChar"/>
-        </w:rPr>
-        <w:t xml:space="preserve">##                Accuracy : 0.7335         </w:t>
-      </w:r>
-      <w:r>
-        <w:br/>
-      </w:r>
-      <w:r>
-        <w:rPr>
-          <w:rStyle w:val="VerbatimChar"/>
-        </w:rPr>
-        <w:t xml:space="preserve">##                  95% CI : (0.713, 0.7532)</w:t>
-      </w:r>
-      <w:r>
-        <w:br/>
-      </w:r>
-      <w:r>
-        <w:rPr>
-          <w:rStyle w:val="VerbatimChar"/>
-        </w:rPr>
-        <w:t xml:space="preserve">##     No Information Rate : 0.8966         </w:t>
-      </w:r>
-      <w:r>
-        <w:br/>
-      </w:r>
-      <w:r>
-        <w:rPr>
-          <w:rStyle w:val="VerbatimChar"/>
-        </w:rPr>
-        <w:t xml:space="preserve">##     P-Value [Acc &gt; NIR] : 1              </w:t>
-      </w:r>
-      <w:r>
-        <w:br/>
-      </w:r>
-      <w:r>
-        <w:rPr>
-          <w:rStyle w:val="VerbatimChar"/>
-        </w:rPr>
-        <w:t xml:space="preserve">##                                          </w:t>
-      </w:r>
-      <w:r>
-        <w:br/>
-      </w:r>
-      <w:r>
-        <w:rPr>
-          <w:rStyle w:val="VerbatimChar"/>
-        </w:rPr>
-        <w:t xml:space="preserve">##                   Kappa : 0.2734         </w:t>
-      </w:r>
-      <w:r>
-        <w:br/>
-      </w:r>
-      <w:r>
-        <w:rPr>
-          <w:rStyle w:val="VerbatimChar"/>
-        </w:rPr>
-        <w:t xml:space="preserve">##                                          </w:t>
-      </w:r>
-      <w:r>
-        <w:br/>
-      </w:r>
-      <w:r>
-        <w:rPr>
-          <w:rStyle w:val="VerbatimChar"/>
-        </w:rPr>
-        <w:t xml:space="preserve">##  Mcnemar's Test P-Value : &lt;2e-16         </w:t>
-      </w:r>
-      <w:r>
-        <w:br/>
-      </w:r>
-      <w:r>
-        <w:rPr>
-          <w:rStyle w:val="VerbatimChar"/>
-        </w:rPr>
-        <w:t xml:space="preserve">##                                          </w:t>
-      </w:r>
-      <w:r>
-        <w:br/>
-      </w:r>
-      <w:r>
-        <w:rPr>
-          <w:rStyle w:val="VerbatimChar"/>
-        </w:rPr>
-        <w:t xml:space="preserve">##             Sensitivity : 0.81726        </w:t>
-      </w:r>
-      <w:r>
-        <w:br/>
-      </w:r>
-      <w:r>
-        <w:rPr>
-          <w:rStyle w:val="VerbatimChar"/>
-        </w:rPr>
-        <w:t xml:space="preserve">##             Specificity : 0.72382        </w:t>
-      </w:r>
-      <w:r>
-        <w:br/>
-      </w:r>
-      <w:r>
-        <w:rPr>
-          <w:rStyle w:val="VerbatimChar"/>
-        </w:rPr>
-        <w:t xml:space="preserve">##          Pos Pred Value : 0.25434        </w:t>
-      </w:r>
-      <w:r>
-        <w:br/>
-      </w:r>
-      <w:r>
-        <w:rPr>
-          <w:rStyle w:val="VerbatimChar"/>
-        </w:rPr>
-        <w:t xml:space="preserve">##          Neg Pred Value : 0.97172        </w:t>
-      </w:r>
-      <w:r>
-        <w:br/>
-      </w:r>
-      <w:r>
-        <w:rPr>
-          <w:rStyle w:val="VerbatimChar"/>
-        </w:rPr>
-        <w:t xml:space="preserve">##              Prevalence : 0.10336        </w:t>
-      </w:r>
-      <w:r>
-        <w:br/>
-      </w:r>
-      <w:r>
-        <w:rPr>
-          <w:rStyle w:val="VerbatimChar"/>
-        </w:rPr>
-        <w:t xml:space="preserve">##          Detection Rate : 0.08447        </w:t>
-      </w:r>
-      <w:r>
-        <w:br/>
-      </w:r>
-      <w:r>
-        <w:rPr>
-          <w:rStyle w:val="VerbatimChar"/>
-        </w:rPr>
-        <w:t xml:space="preserve">##    Detection Prevalence : 0.33211        </w:t>
-      </w:r>
-      <w:r>
-        <w:br/>
-      </w:r>
-      <w:r>
-        <w:rPr>
-          <w:rStyle w:val="VerbatimChar"/>
-        </w:rPr>
-        <w:t xml:space="preserve">##       Balanced Accuracy : 0.77054        </w:t>
-      </w:r>
-      <w:r>
-        <w:br/>
-      </w:r>
-      <w:r>
-        <w:rPr>
-          <w:rStyle w:val="VerbatimChar"/>
-        </w:rPr>
-        <w:t xml:space="preserve">##                                          </w:t>
-      </w:r>
-      <w:r>
-        <w:br/>
-      </w:r>
-      <w:r>
-        <w:rPr>
-          <w:rStyle w:val="VerbatimChar"/>
-        </w:rPr>
-        <w:t xml:space="preserve">##        'Positive' Class : Yes            </w:t>
+        <w:t xml:space="preserve">## Prediction  No Yes</w:t>
+      </w:r>
+      <w:r>
+        <w:br/>
+      </w:r>
+      <w:r>
+        <w:rPr>
+          <w:rStyle w:val="VerbatimChar"/>
+        </w:rPr>
+        <w:t xml:space="preserve">##        No  733  29</w:t>
+      </w:r>
+      <w:r>
+        <w:br/>
+      </w:r>
+      <w:r>
+        <w:rPr>
+          <w:rStyle w:val="VerbatimChar"/>
+        </w:rPr>
+        <w:t xml:space="preserve">##        Yes 335 114</w:t>
+      </w:r>
+      <w:r>
+        <w:br/>
+      </w:r>
+      <w:r>
+        <w:rPr>
+          <w:rStyle w:val="VerbatimChar"/>
+        </w:rPr>
+        <w:t xml:space="preserve">##                                           </w:t>
+      </w:r>
+      <w:r>
+        <w:br/>
+      </w:r>
+      <w:r>
+        <w:rPr>
+          <w:rStyle w:val="VerbatimChar"/>
+        </w:rPr>
+        <w:t xml:space="preserve">##                Accuracy : 0.6994          </w:t>
+      </w:r>
+      <w:r>
+        <w:br/>
+      </w:r>
+      <w:r>
+        <w:rPr>
+          <w:rStyle w:val="VerbatimChar"/>
+        </w:rPr>
+        <w:t xml:space="preserve">##                  95% CI : (0.6727, 0.7251)</w:t>
+      </w:r>
+      <w:r>
+        <w:br/>
+      </w:r>
+      <w:r>
+        <w:rPr>
+          <w:rStyle w:val="VerbatimChar"/>
+        </w:rPr>
+        <w:t xml:space="preserve">##     No Information Rate : 0.8819          </w:t>
+      </w:r>
+      <w:r>
+        <w:br/>
+      </w:r>
+      <w:r>
+        <w:rPr>
+          <w:rStyle w:val="VerbatimChar"/>
+        </w:rPr>
+        <w:t xml:space="preserve">##     P-Value [Acc &gt; NIR] : 1               </w:t>
+      </w:r>
+      <w:r>
+        <w:br/>
+      </w:r>
+      <w:r>
+        <w:rPr>
+          <w:rStyle w:val="VerbatimChar"/>
+        </w:rPr>
+        <w:t xml:space="preserve">##                                           </w:t>
+      </w:r>
+      <w:r>
+        <w:br/>
+      </w:r>
+      <w:r>
+        <w:rPr>
+          <w:rStyle w:val="VerbatimChar"/>
+        </w:rPr>
+        <w:t xml:space="preserve">##                   Kappa : 0.251           </w:t>
+      </w:r>
+      <w:r>
+        <w:br/>
+      </w:r>
+      <w:r>
+        <w:rPr>
+          <w:rStyle w:val="VerbatimChar"/>
+        </w:rPr>
+        <w:t xml:space="preserve">##                                           </w:t>
+      </w:r>
+      <w:r>
+        <w:br/>
+      </w:r>
+      <w:r>
+        <w:rPr>
+          <w:rStyle w:val="VerbatimChar"/>
+        </w:rPr>
+        <w:t xml:space="preserve">##  Mcnemar's Test P-Value : &lt;2e-16          </w:t>
+      </w:r>
+      <w:r>
+        <w:br/>
+      </w:r>
+      <w:r>
+        <w:rPr>
+          <w:rStyle w:val="VerbatimChar"/>
+        </w:rPr>
+        <w:t xml:space="preserve">##                                           </w:t>
+      </w:r>
+      <w:r>
+        <w:br/>
+      </w:r>
+      <w:r>
+        <w:rPr>
+          <w:rStyle w:val="VerbatimChar"/>
+        </w:rPr>
+        <w:t xml:space="preserve">##             Sensitivity : 0.79720         </w:t>
+      </w:r>
+      <w:r>
+        <w:br/>
+      </w:r>
+      <w:r>
+        <w:rPr>
+          <w:rStyle w:val="VerbatimChar"/>
+        </w:rPr>
+        <w:t xml:space="preserve">##             Specificity : 0.68633         </w:t>
+      </w:r>
+      <w:r>
+        <w:br/>
+      </w:r>
+      <w:r>
+        <w:rPr>
+          <w:rStyle w:val="VerbatimChar"/>
+        </w:rPr>
+        <w:t xml:space="preserve">##          Pos Pred Value : 0.25390         </w:t>
+      </w:r>
+      <w:r>
+        <w:br/>
+      </w:r>
+      <w:r>
+        <w:rPr>
+          <w:rStyle w:val="VerbatimChar"/>
+        </w:rPr>
+        <w:t xml:space="preserve">##          Neg Pred Value : 0.96194         </w:t>
+      </w:r>
+      <w:r>
+        <w:br/>
+      </w:r>
+      <w:r>
+        <w:rPr>
+          <w:rStyle w:val="VerbatimChar"/>
+        </w:rPr>
+        <w:t xml:space="preserve">##              Prevalence : 0.11808         </w:t>
+      </w:r>
+      <w:r>
+        <w:br/>
+      </w:r>
+      <w:r>
+        <w:rPr>
+          <w:rStyle w:val="VerbatimChar"/>
+        </w:rPr>
+        <w:t xml:space="preserve">##          Detection Rate : 0.09414         </w:t>
+      </w:r>
+      <w:r>
+        <w:br/>
+      </w:r>
+      <w:r>
+        <w:rPr>
+          <w:rStyle w:val="VerbatimChar"/>
+        </w:rPr>
+        <w:t xml:space="preserve">##    Detection Prevalence : 0.37077         </w:t>
+      </w:r>
+      <w:r>
+        <w:br/>
+      </w:r>
+      <w:r>
+        <w:rPr>
+          <w:rStyle w:val="VerbatimChar"/>
+        </w:rPr>
+        <w:t xml:space="preserve">##       Balanced Accuracy : 0.74177         </w:t>
+      </w:r>
+      <w:r>
+        <w:br/>
+      </w:r>
+      <w:r>
+        <w:rPr>
+          <w:rStyle w:val="VerbatimChar"/>
+        </w:rPr>
+        <w:t xml:space="preserve">##                                           </w:t>
+      </w:r>
+      <w:r>
+        <w:br/>
+      </w:r>
+      <w:r>
+        <w:rPr>
+          <w:rStyle w:val="VerbatimChar"/>
+        </w:rPr>
+        <w:t xml:space="preserve">##        'Positive' Class : Yes             </w:t>
       </w:r>
       <w:r>
         <w:br/>
@@ -6298,6 +6365,18 @@
         </w:drawing>
       </w:r>
     </w:p>
+    <w:p>
+      <w:pPr>
+        <w:numPr>
+          <w:ilvl w:val="0"/>
+          <w:numId w:val="1003"/>
+        </w:numPr>
+        <w:pStyle w:val="Compact"/>
+      </w:pPr>
+      <w:r>
+        <w:t xml:space="preserve">The model appears to have a fair capacity to identify the positive class(sensitivity/recall=79.72%) but struggles with precision(precision=25.39%), indicating a high rate of false positives. This is also suggested by the low positive predictive value. The model is not outperforming a naive classifier that would predict the most frequent class for all cases, as evidenced by the comparison to the NIR and the associated p-value. The balanced accuracy is 74.18%, which is a better metric than accuracy for imbalanced datasets.</w:t>
+      </w:r>
+    </w:p>
     <w:bookmarkEnd w:id="44"/>
     <w:bookmarkEnd w:id="45"/>
     <w:bookmarkStart w:id="46" w:name="X63daff0f8fbf0864838ba2d3c236c5206663d29"/>
@@ -6313,7 +6392,7 @@
       <w:pPr>
         <w:numPr>
           <w:ilvl w:val="0"/>
-          <w:numId w:val="1003"/>
+          <w:numId w:val="1004"/>
         </w:numPr>
         <w:pStyle w:val="Compact"/>
       </w:pPr>
@@ -6514,6 +6593,9 @@
     <w:abstractNumId w:val="991"/>
   </w:num>
   <w:num w:numId="1003">
+    <w:abstractNumId w:val="991"/>
+  </w:num>
+  <w:num w:numId="1004">
     <w:abstractNumId w:val="991"/>
   </w:num>
 </w:numbering>

</xml_diff>

<commit_message>
tree-based methods do not require scaling
</commit_message>
<xml_diff>
--- a/P8451_HW6_ML.docx
+++ b/P8451_HW6_ML.docx
@@ -2801,58 +2801,7 @@
         <w:rPr>
           <w:rStyle w:val="NormalTok"/>
         </w:rPr>
-        <w:t xml:space="preserve">cp.grid,</w:t>
-      </w:r>
-      <w:r>
-        <w:br/>
-      </w:r>
-      <w:r>
-        <w:rPr>
-          <w:rStyle w:val="NormalTok"/>
-        </w:rPr>
-        <w:t xml:space="preserve">                     </w:t>
-      </w:r>
-      <w:r>
-        <w:rPr>
-          <w:rStyle w:val="AttributeTok"/>
-        </w:rPr>
-        <w:t xml:space="preserve">preProcess=</w:t>
-      </w:r>
-      <w:r>
-        <w:rPr>
-          <w:rStyle w:val="FunctionTok"/>
-        </w:rPr>
-        <w:t xml:space="preserve">c</w:t>
-      </w:r>
-      <w:r>
-        <w:rPr>
-          <w:rStyle w:val="NormalTok"/>
-        </w:rPr>
-        <w:t xml:space="preserve">(</w:t>
-      </w:r>
-      <w:r>
-        <w:rPr>
-          <w:rStyle w:val="StringTok"/>
-        </w:rPr>
-        <w:t xml:space="preserve">"center"</w:t>
-      </w:r>
-      <w:r>
-        <w:rPr>
-          <w:rStyle w:val="NormalTok"/>
-        </w:rPr>
-        <w:t xml:space="preserve">, </w:t>
-      </w:r>
-      <w:r>
-        <w:rPr>
-          <w:rStyle w:val="StringTok"/>
-        </w:rPr>
-        <w:t xml:space="preserve">"scale"</w:t>
-      </w:r>
-      <w:r>
-        <w:rPr>
-          <w:rStyle w:val="NormalTok"/>
-        </w:rPr>
-        <w:t xml:space="preserve">)</w:t>
+        <w:t xml:space="preserve">cp.grid</w:t>
       </w:r>
       <w:r>
         <w:br/>
@@ -3030,61 +2979,61 @@
         <w:rPr>
           <w:rStyle w:val="VerbatimChar"/>
         </w:rPr>
-        <w:t xml:space="preserve">## 1   0.001 0.6793960 0.1860360 0.02719124 0.04118558</w:t>
-      </w:r>
-      <w:r>
-        <w:br/>
-      </w:r>
-      <w:r>
-        <w:rPr>
-          <w:rStyle w:val="VerbatimChar"/>
-        </w:rPr>
-        <w:t xml:space="preserve">## 2   0.002 0.6747635 0.1853100 0.04281398 0.04572766</w:t>
-      </w:r>
-      <w:r>
-        <w:br/>
-      </w:r>
-      <w:r>
-        <w:rPr>
-          <w:rStyle w:val="VerbatimChar"/>
-        </w:rPr>
-        <w:t xml:space="preserve">## 3   0.003 0.6729967 0.1819731 0.03982714 0.04278820</w:t>
-      </w:r>
-      <w:r>
-        <w:br/>
-      </w:r>
-      <w:r>
-        <w:rPr>
-          <w:rStyle w:val="VerbatimChar"/>
-        </w:rPr>
-        <w:t xml:space="preserve">## 4   0.004 0.6723000 0.1887908 0.03563237 0.03598823</w:t>
-      </w:r>
-      <w:r>
-        <w:br/>
-      </w:r>
-      <w:r>
-        <w:rPr>
-          <w:rStyle w:val="VerbatimChar"/>
-        </w:rPr>
-        <w:t xml:space="preserve">## 5   0.005 0.6712424 0.1955107 0.03547253 0.03282907</w:t>
-      </w:r>
-      <w:r>
-        <w:br/>
-      </w:r>
-      <w:r>
-        <w:rPr>
-          <w:rStyle w:val="VerbatimChar"/>
-        </w:rPr>
-        <w:t xml:space="preserve">## 6   0.006 0.6673567 0.2031245 0.03549025 0.03725830</w:t>
-      </w:r>
-      <w:r>
-        <w:br/>
-      </w:r>
-      <w:r>
-        <w:rPr>
-          <w:rStyle w:val="VerbatimChar"/>
-        </w:rPr>
-        <w:t xml:space="preserve">## 7   0.007 0.6680609 0.2013645 0.03682914 0.04713440</w:t>
+        <w:t xml:space="preserve">## 1   0.001 0.6793960 0.1860378 0.02729382 0.04104025</w:t>
+      </w:r>
+      <w:r>
+        <w:br/>
+      </w:r>
+      <w:r>
+        <w:rPr>
+          <w:rStyle w:val="VerbatimChar"/>
+        </w:rPr>
+        <w:t xml:space="preserve">## 2   0.002 0.6747635 0.1853829 0.04362220 0.04577235</w:t>
+      </w:r>
+      <w:r>
+        <w:br/>
+      </w:r>
+      <w:r>
+        <w:rPr>
+          <w:rStyle w:val="VerbatimChar"/>
+        </w:rPr>
+        <w:t xml:space="preserve">## 3   0.003 0.6729967 0.1820460 0.04069473 0.04284227</w:t>
+      </w:r>
+      <w:r>
+        <w:br/>
+      </w:r>
+      <w:r>
+        <w:rPr>
+          <w:rStyle w:val="VerbatimChar"/>
+        </w:rPr>
+        <w:t xml:space="preserve">## 4   0.004 0.6723000 0.1888552 0.03629284 0.03642972</w:t>
+      </w:r>
+      <w:r>
+        <w:br/>
+      </w:r>
+      <w:r>
+        <w:rPr>
+          <w:rStyle w:val="VerbatimChar"/>
+        </w:rPr>
+        <w:t xml:space="preserve">## 5   0.005 0.6712424 0.1955751 0.03613593 0.03329801</w:t>
+      </w:r>
+      <w:r>
+        <w:br/>
+      </w:r>
+      <w:r>
+        <w:rPr>
+          <w:rStyle w:val="VerbatimChar"/>
+        </w:rPr>
+        <w:t xml:space="preserve">## 6   0.006 0.6673567 0.2031892 0.03619195 0.03769621</w:t>
+      </w:r>
+      <w:r>
+        <w:br/>
+      </w:r>
+      <w:r>
+        <w:rPr>
+          <w:rStyle w:val="VerbatimChar"/>
+        </w:rPr>
+        <w:t xml:space="preserve">## 7   0.007 0.6684155 0.2016951 0.03679334 0.04721659</w:t>
       </w:r>
       <w:r>
         <w:br/>
@@ -4657,6 +4606,12 @@
           <w:rStyle w:val="NormalTok"/>
         </w:rPr>
         <w:t xml:space="preserve">                    )</w:t>
+      </w:r>
+      <w:r>
+        <w:rPr>
+          <w:rStyle w:val="CommentTok"/>
+        </w:rPr>
+        <w:t xml:space="preserve"># tree-based methods do not require scaling</w:t>
       </w:r>
       <w:r>
         <w:br/>

</xml_diff>